<commit_message>
Cambios en las vistas para el uso de servicioJugadaBOT
</commit_message>
<xml_diff>
--- a/DiseñoRockPaperScissors/Grupo01_PiedraPapelTijera.docx
+++ b/DiseñoRockPaperScissors/Grupo01_PiedraPapelTijera.docx
@@ -190,7 +190,6 @@
         </w:rPr>
         <w:t xml:space="preserve">                 </w:t>
       </w:r>
-      <w:proofErr w:type="spellStart"/>
       <w:r>
         <w:rPr>
           <w:rFonts w:ascii="Times New Roman" w:eastAsia="MS Mincho" w:hAnsi="Times New Roman" w:cs="Times New Roman"/>
@@ -198,17 +197,7 @@
           <w:szCs w:val="26"/>
           <w:lang w:val="pt-BR"/>
         </w:rPr>
-        <w:t>Arquitectura</w:t>
-      </w:r>
-      <w:proofErr w:type="spellEnd"/>
-      <w:r>
-        <w:rPr>
-          <w:rFonts w:ascii="Times New Roman" w:eastAsia="MS Mincho" w:hAnsi="Times New Roman" w:cs="Times New Roman"/>
-          <w:sz w:val="28"/>
-          <w:szCs w:val="26"/>
-          <w:lang w:val="pt-BR"/>
-        </w:rPr>
-        <w:t xml:space="preserve"> de Software Empresarial</w:t>
+        <w:t>Arquitectura de Software Empresarial</w:t>
       </w:r>
     </w:p>
     <w:p>
@@ -295,18 +284,8 @@
           <w:sz w:val="28"/>
           <w:szCs w:val="28"/>
         </w:rPr>
-        <w:t xml:space="preserve">Caso De Estudio: Juego del </w:t>
-      </w:r>
-      <w:proofErr w:type="spellStart"/>
-      <w:r>
-        <w:rPr>
-          <w:rFonts w:ascii="Times New Roman" w:eastAsia="MS Mincho" w:hAnsi="Times New Roman" w:cs="Times New Roman"/>
-          <w:sz w:val="28"/>
-          <w:szCs w:val="28"/>
-        </w:rPr>
-        <w:t>Jankenpon</w:t>
-      </w:r>
-      <w:proofErr w:type="spellEnd"/>
+        <w:t>Caso De Estudio: Juego del Jankenpon</w:t>
+      </w:r>
     </w:p>
     <w:p>
       <w:pPr>
@@ -358,25 +337,23 @@
           <w:sz w:val="26"/>
           <w:szCs w:val="26"/>
         </w:rPr>
-        <w:t xml:space="preserve">Díaz Diaz </w:t>
-      </w:r>
-      <w:proofErr w:type="spellStart"/>
+        <w:t xml:space="preserve">Díaz Diaz Melio Josue     </w:t>
+      </w:r>
       <w:r>
         <w:rPr>
           <w:rFonts w:ascii="Times New Roman" w:eastAsia="MS Mincho" w:hAnsi="Times New Roman" w:cs="Times New Roman"/>
           <w:sz w:val="26"/>
           <w:szCs w:val="26"/>
         </w:rPr>
-        <w:t>Melio</w:t>
-      </w:r>
-      <w:proofErr w:type="spellEnd"/>
+        <w:tab/>
+      </w:r>
       <w:r>
         <w:rPr>
           <w:rFonts w:ascii="Times New Roman" w:eastAsia="MS Mincho" w:hAnsi="Times New Roman" w:cs="Times New Roman"/>
           <w:sz w:val="26"/>
           <w:szCs w:val="26"/>
         </w:rPr>
-        <w:t xml:space="preserve"> Josue     </w:t>
+        <w:tab/>
       </w:r>
       <w:r>
         <w:rPr>
@@ -392,7 +369,7 @@
           <w:sz w:val="26"/>
           <w:szCs w:val="26"/>
         </w:rPr>
-        <w:tab/>
+        <w:t>(</w:t>
       </w:r>
       <w:r>
         <w:rPr>
@@ -400,7 +377,7 @@
           <w:sz w:val="26"/>
           <w:szCs w:val="26"/>
         </w:rPr>
-        <w:tab/>
+        <w:t>0201814005</w:t>
       </w:r>
       <w:r>
         <w:rPr>
@@ -408,42 +385,42 @@
           <w:sz w:val="26"/>
           <w:szCs w:val="26"/>
         </w:rPr>
-        <w:t>(</w:t>
-      </w:r>
-      <w:r>
+        <w:t>)</w:t>
+      </w:r>
+    </w:p>
+    <w:p>
+      <w:pPr>
+        <w:spacing w:line="276" w:lineRule="auto"/>
+        <w:ind w:left="993"/>
         <w:rPr>
           <w:rFonts w:ascii="Times New Roman" w:eastAsia="MS Mincho" w:hAnsi="Times New Roman" w:cs="Times New Roman"/>
           <w:sz w:val="26"/>
           <w:szCs w:val="26"/>
         </w:rPr>
-        <w:t>0201814005</w:t>
-      </w:r>
+      </w:pPr>
       <w:r>
         <w:rPr>
           <w:rFonts w:ascii="Times New Roman" w:eastAsia="MS Mincho" w:hAnsi="Times New Roman" w:cs="Times New Roman"/>
           <w:sz w:val="26"/>
           <w:szCs w:val="26"/>
         </w:rPr>
-        <w:t>)</w:t>
-      </w:r>
-    </w:p>
-    <w:p>
-      <w:pPr>
-        <w:spacing w:line="276" w:lineRule="auto"/>
-        <w:ind w:left="993"/>
+        <w:t>García Romero Antonio Alfons</w:t>
+      </w:r>
+      <w:r>
         <w:rPr>
           <w:rFonts w:ascii="Times New Roman" w:eastAsia="MS Mincho" w:hAnsi="Times New Roman" w:cs="Times New Roman"/>
           <w:sz w:val="26"/>
           <w:szCs w:val="26"/>
         </w:rPr>
-      </w:pPr>
+        <w:tab/>
+      </w:r>
       <w:r>
         <w:rPr>
           <w:rFonts w:ascii="Times New Roman" w:eastAsia="MS Mincho" w:hAnsi="Times New Roman" w:cs="Times New Roman"/>
           <w:sz w:val="26"/>
           <w:szCs w:val="26"/>
         </w:rPr>
-        <w:t>García Romero Antonio Alfons</w:t>
+        <w:tab/>
       </w:r>
       <w:r>
         <w:rPr>
@@ -451,7 +428,7 @@
           <w:sz w:val="26"/>
           <w:szCs w:val="26"/>
         </w:rPr>
-        <w:tab/>
+        <w:t>(</w:t>
       </w:r>
       <w:r>
         <w:rPr>
@@ -459,7 +436,7 @@
           <w:sz w:val="26"/>
           <w:szCs w:val="26"/>
         </w:rPr>
-        <w:tab/>
+        <w:t>0201814022</w:t>
       </w:r>
       <w:r>
         <w:rPr>
@@ -467,60 +444,58 @@
           <w:sz w:val="26"/>
           <w:szCs w:val="26"/>
         </w:rPr>
-        <w:t>(</w:t>
-      </w:r>
-      <w:r>
+        <w:t>)</w:t>
+      </w:r>
+    </w:p>
+    <w:p>
+      <w:pPr>
+        <w:spacing w:line="276" w:lineRule="auto"/>
+        <w:ind w:left="993"/>
         <w:rPr>
           <w:rFonts w:ascii="Times New Roman" w:eastAsia="MS Mincho" w:hAnsi="Times New Roman" w:cs="Times New Roman"/>
           <w:sz w:val="26"/>
           <w:szCs w:val="26"/>
         </w:rPr>
-        <w:t>0201814022</w:t>
-      </w:r>
+      </w:pPr>
       <w:r>
         <w:rPr>
           <w:rFonts w:ascii="Times New Roman" w:eastAsia="MS Mincho" w:hAnsi="Times New Roman" w:cs="Times New Roman"/>
           <w:sz w:val="26"/>
           <w:szCs w:val="26"/>
         </w:rPr>
-        <w:t>)</w:t>
-      </w:r>
-    </w:p>
-    <w:p>
-      <w:pPr>
-        <w:spacing w:line="276" w:lineRule="auto"/>
-        <w:ind w:left="993"/>
+        <w:t>Lujan Rojas Nelvin Eduardo</w:t>
+      </w:r>
+      <w:r>
         <w:rPr>
           <w:rFonts w:ascii="Times New Roman" w:eastAsia="MS Mincho" w:hAnsi="Times New Roman" w:cs="Times New Roman"/>
           <w:sz w:val="26"/>
           <w:szCs w:val="26"/>
         </w:rPr>
-      </w:pPr>
+        <w:tab/>
+      </w:r>
       <w:r>
         <w:rPr>
           <w:rFonts w:ascii="Times New Roman" w:eastAsia="MS Mincho" w:hAnsi="Times New Roman" w:cs="Times New Roman"/>
           <w:sz w:val="26"/>
           <w:szCs w:val="26"/>
         </w:rPr>
-        <w:t xml:space="preserve">Lujan Rojas </w:t>
-      </w:r>
-      <w:proofErr w:type="spellStart"/>
+        <w:tab/>
+      </w:r>
       <w:r>
         <w:rPr>
           <w:rFonts w:ascii="Times New Roman" w:eastAsia="MS Mincho" w:hAnsi="Times New Roman" w:cs="Times New Roman"/>
           <w:sz w:val="26"/>
           <w:szCs w:val="26"/>
         </w:rPr>
-        <w:t>Nelvin</w:t>
-      </w:r>
-      <w:proofErr w:type="spellEnd"/>
+        <w:tab/>
+      </w:r>
       <w:r>
         <w:rPr>
           <w:rFonts w:ascii="Times New Roman" w:eastAsia="MS Mincho" w:hAnsi="Times New Roman" w:cs="Times New Roman"/>
           <w:sz w:val="26"/>
           <w:szCs w:val="26"/>
         </w:rPr>
-        <w:t xml:space="preserve"> Eduardo</w:t>
+        <w:t>(</w:t>
       </w:r>
       <w:r>
         <w:rPr>
@@ -528,7 +503,7 @@
           <w:sz w:val="26"/>
           <w:szCs w:val="26"/>
         </w:rPr>
-        <w:tab/>
+        <w:t>0201814007</w:t>
       </w:r>
       <w:r>
         <w:rPr>
@@ -536,76 +511,26 @@
           <w:sz w:val="26"/>
           <w:szCs w:val="26"/>
         </w:rPr>
-        <w:tab/>
-      </w:r>
-      <w:r>
+        <w:t>)</w:t>
+      </w:r>
+    </w:p>
+    <w:p>
+      <w:pPr>
+        <w:spacing w:line="276" w:lineRule="auto"/>
+        <w:ind w:left="993"/>
         <w:rPr>
           <w:rFonts w:ascii="Times New Roman" w:eastAsia="MS Mincho" w:hAnsi="Times New Roman" w:cs="Times New Roman"/>
           <w:sz w:val="26"/>
           <w:szCs w:val="26"/>
         </w:rPr>
-        <w:tab/>
-      </w:r>
+      </w:pPr>
       <w:r>
         <w:rPr>
           <w:rFonts w:ascii="Times New Roman" w:eastAsia="MS Mincho" w:hAnsi="Times New Roman" w:cs="Times New Roman"/>
           <w:sz w:val="26"/>
           <w:szCs w:val="26"/>
         </w:rPr>
-        <w:t>(</w:t>
-      </w:r>
-      <w:r>
-        <w:rPr>
-          <w:rFonts w:ascii="Times New Roman" w:eastAsia="MS Mincho" w:hAnsi="Times New Roman" w:cs="Times New Roman"/>
-          <w:sz w:val="26"/>
-          <w:szCs w:val="26"/>
-        </w:rPr>
-        <w:t>0201814007</w:t>
-      </w:r>
-      <w:r>
-        <w:rPr>
-          <w:rFonts w:ascii="Times New Roman" w:eastAsia="MS Mincho" w:hAnsi="Times New Roman" w:cs="Times New Roman"/>
-          <w:sz w:val="26"/>
-          <w:szCs w:val="26"/>
-        </w:rPr>
-        <w:t>)</w:t>
-      </w:r>
-    </w:p>
-    <w:p>
-      <w:pPr>
-        <w:spacing w:line="276" w:lineRule="auto"/>
-        <w:ind w:left="993"/>
-        <w:rPr>
-          <w:rFonts w:ascii="Times New Roman" w:eastAsia="MS Mincho" w:hAnsi="Times New Roman" w:cs="Times New Roman"/>
-          <w:sz w:val="26"/>
-          <w:szCs w:val="26"/>
-        </w:rPr>
-      </w:pPr>
-      <w:r>
-        <w:rPr>
-          <w:rFonts w:ascii="Times New Roman" w:eastAsia="MS Mincho" w:hAnsi="Times New Roman" w:cs="Times New Roman"/>
-          <w:sz w:val="26"/>
-          <w:szCs w:val="26"/>
-        </w:rPr>
-        <w:t xml:space="preserve">Romero Loli </w:t>
-      </w:r>
-      <w:proofErr w:type="spellStart"/>
-      <w:r>
-        <w:rPr>
-          <w:rFonts w:ascii="Times New Roman" w:eastAsia="MS Mincho" w:hAnsi="Times New Roman" w:cs="Times New Roman"/>
-          <w:sz w:val="26"/>
-          <w:szCs w:val="26"/>
-        </w:rPr>
-        <w:t>Harby</w:t>
-      </w:r>
-      <w:proofErr w:type="spellEnd"/>
-      <w:r>
-        <w:rPr>
-          <w:rFonts w:ascii="Times New Roman" w:eastAsia="MS Mincho" w:hAnsi="Times New Roman" w:cs="Times New Roman"/>
-          <w:sz w:val="26"/>
-          <w:szCs w:val="26"/>
-        </w:rPr>
-        <w:t xml:space="preserve"> Breyner</w:t>
+        <w:t>Romero Loli Harby Breyner</w:t>
       </w:r>
       <w:r>
         <w:rPr>
@@ -799,47 +724,7 @@
           <w:szCs w:val="28"/>
           <w:lang w:val="pt-BR"/>
         </w:rPr>
-        <w:t xml:space="preserve">Macedo </w:t>
-      </w:r>
-      <w:proofErr w:type="spellStart"/>
-      <w:r>
-        <w:rPr>
-          <w:rFonts w:ascii="Times New Roman" w:eastAsia="MS Mincho" w:hAnsi="Times New Roman" w:cs="Times New Roman"/>
-          <w:sz w:val="28"/>
-          <w:szCs w:val="28"/>
-          <w:lang w:val="pt-BR"/>
-        </w:rPr>
-        <w:t>Alcántara</w:t>
-      </w:r>
-      <w:proofErr w:type="spellEnd"/>
-      <w:r>
-        <w:rPr>
-          <w:rFonts w:ascii="Times New Roman" w:eastAsia="MS Mincho" w:hAnsi="Times New Roman" w:cs="Times New Roman"/>
-          <w:sz w:val="28"/>
-          <w:szCs w:val="28"/>
-          <w:lang w:val="pt-BR"/>
-        </w:rPr>
-        <w:t xml:space="preserve"> </w:t>
-      </w:r>
-      <w:proofErr w:type="spellStart"/>
-      <w:r>
-        <w:rPr>
-          <w:rFonts w:ascii="Times New Roman" w:eastAsia="MS Mincho" w:hAnsi="Times New Roman" w:cs="Times New Roman"/>
-          <w:sz w:val="28"/>
-          <w:szCs w:val="28"/>
-          <w:lang w:val="pt-BR"/>
-        </w:rPr>
-        <w:t>Dayán</w:t>
-      </w:r>
-      <w:proofErr w:type="spellEnd"/>
-      <w:r>
-        <w:rPr>
-          <w:rFonts w:ascii="Times New Roman" w:eastAsia="MS Mincho" w:hAnsi="Times New Roman" w:cs="Times New Roman"/>
-          <w:sz w:val="28"/>
-          <w:szCs w:val="28"/>
-          <w:lang w:val="pt-BR"/>
-        </w:rPr>
-        <w:t xml:space="preserve"> Fernando</w:t>
+        <w:t>Macedo Alcántara Dayán Fernando</w:t>
       </w:r>
     </w:p>
     <w:p>
@@ -3003,25 +2888,7 @@
           <w:sz w:val="24"/>
           <w:szCs w:val="24"/>
         </w:rPr>
-        <w:t xml:space="preserve">Se requiere implementar el juego del </w:t>
-      </w:r>
-      <w:proofErr w:type="spellStart"/>
-      <w:r>
-        <w:rPr>
-          <w:rFonts w:ascii="Times New Roman" w:eastAsiaTheme="minorHAnsi" w:hAnsi="Times New Roman" w:cs="Times New Roman"/>
-          <w:sz w:val="24"/>
-          <w:szCs w:val="24"/>
-        </w:rPr>
-        <w:t>JanKenPon</w:t>
-      </w:r>
-      <w:proofErr w:type="spellEnd"/>
-      <w:r>
-        <w:rPr>
-          <w:rFonts w:ascii="Times New Roman" w:eastAsiaTheme="minorHAnsi" w:hAnsi="Times New Roman" w:cs="Times New Roman"/>
-          <w:sz w:val="24"/>
-          <w:szCs w:val="24"/>
-        </w:rPr>
-        <w:t>. Este juego es también llamado PIEDRA PAPEL o TIJERA que consiste en mostrar una elección en forma simultánea entre dos jugadores. EL ganador de la jugada se designará de acuerdo a la s</w:t>
+        <w:t>Se requiere implementar el juego del JanKenPon. Este juego es también llamado PIEDRA PAPEL o TIJERA que consiste en mostrar una elección en forma simultánea entre dos jugadores. EL ganador de la jugada se designará de acuerdo a la s</w:t>
       </w:r>
       <w:r>
         <w:rPr>
@@ -3705,25 +3572,7 @@
           <w:sz w:val="24"/>
           <w:szCs w:val="24"/>
         </w:rPr>
-        <w:t>El juego debe soportar la opción de guardar en un archivo de tipo texto (</w:t>
-      </w:r>
-      <w:proofErr w:type="spellStart"/>
-      <w:r>
-        <w:rPr>
-          <w:rFonts w:ascii="Times New Roman" w:eastAsiaTheme="minorHAnsi" w:hAnsi="Times New Roman" w:cs="Times New Roman"/>
-          <w:sz w:val="24"/>
-          <w:szCs w:val="24"/>
-        </w:rPr>
-        <w:t>txt</w:t>
-      </w:r>
-      <w:proofErr w:type="spellEnd"/>
-      <w:r>
-        <w:rPr>
-          <w:rFonts w:ascii="Times New Roman" w:eastAsiaTheme="minorHAnsi" w:hAnsi="Times New Roman" w:cs="Times New Roman"/>
-          <w:sz w:val="24"/>
-          <w:szCs w:val="24"/>
-        </w:rPr>
-        <w:t xml:space="preserve">) </w:t>
+        <w:t xml:space="preserve">El juego debe soportar la opción de guardar en un archivo de tipo texto (txt) </w:t>
       </w:r>
     </w:p>
     <w:p>
@@ -4516,7 +4365,6 @@
                 <w:lang w:eastAsia="es-ES"/>
               </w:rPr>
             </w:pPr>
-            <w:proofErr w:type="spellStart"/>
             <w:r>
               <w:rPr>
                 <w:rFonts w:ascii="Times New Roman" w:eastAsia="Times New Roman" w:hAnsi="Times New Roman" w:cs="Times New Roman"/>
@@ -4537,7 +4385,6 @@
               </w:rPr>
               <w:t>_N°</w:t>
             </w:r>
-            <w:proofErr w:type="spellEnd"/>
           </w:p>
         </w:tc>
         <w:tc>
@@ -5141,7 +4988,6 @@
                 <w:lang w:eastAsia="es-ES"/>
               </w:rPr>
             </w:pPr>
-            <w:proofErr w:type="spellStart"/>
             <w:r>
               <w:rPr>
                 <w:rFonts w:ascii="Times New Roman" w:eastAsia="Times New Roman" w:hAnsi="Times New Roman" w:cs="Times New Roman"/>
@@ -5182,7 +5028,6 @@
               </w:rPr>
               <w:t>_N°</w:t>
             </w:r>
-            <w:proofErr w:type="spellEnd"/>
           </w:p>
         </w:tc>
         <w:tc>
@@ -6308,15 +6153,7 @@
               <w:t xml:space="preserve"> del sistema </w:t>
             </w:r>
             <w:r>
-              <w:t xml:space="preserve">al ver la ventana de tipos de partida hace </w:t>
-            </w:r>
-            <w:proofErr w:type="spellStart"/>
-            <w:r>
-              <w:t>click</w:t>
-            </w:r>
-            <w:proofErr w:type="spellEnd"/>
-            <w:r>
-              <w:t xml:space="preserve"> en la que desea elegir, y junto a esto ingresar los puntos de victoria de la partida para que el sistema los valide (Estos deben ser positivos).</w:t>
+              <w:t>al ver la ventana de tipos de partida hace click en la que desea elegir, y junto a esto ingresar los puntos de victoria de la partida para que el sistema los valide (Estos deben ser positivos).</w:t>
             </w:r>
           </w:p>
           <w:p>
@@ -11923,6 +11760,1000 @@
     <w:p>
       <w:pPr>
         <w:spacing w:line="360" w:lineRule="auto"/>
+        <w:jc w:val="both"/>
+        <w:rPr>
+          <w:rFonts w:ascii="Times New Roman" w:hAnsi="Times New Roman" w:cs="Times New Roman"/>
+          <w:sz w:val="24"/>
+        </w:rPr>
+      </w:pPr>
+    </w:p>
+    <w:p>
+      <w:pPr>
+        <w:pStyle w:val="Ttulo2"/>
+        <w:rPr>
+          <w:rFonts w:ascii="Times New Roman" w:hAnsi="Times New Roman" w:cs="Times New Roman"/>
+          <w:color w:val="auto"/>
+          <w:sz w:val="24"/>
+        </w:rPr>
+      </w:pPr>
+      <w:r>
+        <w:rPr>
+          <w:rFonts w:ascii="Times New Roman" w:hAnsi="Times New Roman" w:cs="Times New Roman"/>
+          <w:b/>
+          <w:bCs/>
+          <w:color w:val="auto"/>
+          <w:sz w:val="24"/>
+        </w:rPr>
+        <w:lastRenderedPageBreak/>
+        <w:t>3.</w:t>
+      </w:r>
+      <w:r>
+        <w:rPr>
+          <w:rFonts w:ascii="Times New Roman" w:hAnsi="Times New Roman" w:cs="Times New Roman"/>
+          <w:b/>
+          <w:bCs/>
+          <w:color w:val="auto"/>
+          <w:sz w:val="24"/>
+        </w:rPr>
+        <w:t>4</w:t>
+      </w:r>
+      <w:r>
+        <w:rPr>
+          <w:rFonts w:ascii="Times New Roman" w:hAnsi="Times New Roman" w:cs="Times New Roman"/>
+          <w:b/>
+          <w:bCs/>
+          <w:color w:val="auto"/>
+          <w:sz w:val="24"/>
+        </w:rPr>
+        <w:t xml:space="preserve"> Diagramas de </w:t>
+      </w:r>
+      <w:r>
+        <w:rPr>
+          <w:rFonts w:ascii="Times New Roman" w:hAnsi="Times New Roman" w:cs="Times New Roman"/>
+          <w:b/>
+          <w:bCs/>
+          <w:color w:val="auto"/>
+          <w:sz w:val="24"/>
+        </w:rPr>
+        <w:t>Secuencia</w:t>
+      </w:r>
+    </w:p>
+    <w:p>
+      <w:pPr>
+        <w:pStyle w:val="Prrafodelista"/>
+        <w:numPr>
+          <w:ilvl w:val="0"/>
+          <w:numId w:val="9"/>
+        </w:numPr>
+        <w:rPr>
+          <w:rFonts w:ascii="Times New Roman" w:hAnsi="Times New Roman" w:cs="Times New Roman"/>
+          <w:sz w:val="24"/>
+        </w:rPr>
+      </w:pPr>
+      <w:r>
+        <w:rPr>
+          <w:rFonts w:ascii="Times New Roman" w:hAnsi="Times New Roman" w:cs="Times New Roman"/>
+          <w:sz w:val="24"/>
+        </w:rPr>
+        <w:t>Crear Partida</w:t>
+      </w:r>
+    </w:p>
+    <w:p>
+      <w:pPr>
+        <w:pStyle w:val="Prrafodelista"/>
+        <w:spacing w:line="360" w:lineRule="auto"/>
+        <w:ind w:left="1004"/>
+        <w:jc w:val="both"/>
+        <w:rPr>
+          <w:rFonts w:ascii="Times New Roman" w:hAnsi="Times New Roman" w:cs="Times New Roman"/>
+          <w:sz w:val="24"/>
+        </w:rPr>
+      </w:pPr>
+    </w:p>
+    <w:p>
+      <w:pPr>
+        <w:spacing w:line="360" w:lineRule="auto"/>
+        <w:jc w:val="both"/>
+        <w:rPr>
+          <w:rFonts w:ascii="Times New Roman" w:hAnsi="Times New Roman" w:cs="Times New Roman"/>
+          <w:sz w:val="24"/>
+        </w:rPr>
+      </w:pPr>
+    </w:p>
+    <w:p>
+      <w:pPr>
+        <w:spacing w:line="360" w:lineRule="auto"/>
+        <w:jc w:val="both"/>
+        <w:rPr>
+          <w:rFonts w:ascii="Times New Roman" w:hAnsi="Times New Roman" w:cs="Times New Roman"/>
+          <w:sz w:val="24"/>
+        </w:rPr>
+      </w:pPr>
+    </w:p>
+    <w:p>
+      <w:pPr>
+        <w:spacing w:line="360" w:lineRule="auto"/>
+        <w:jc w:val="both"/>
+        <w:rPr>
+          <w:rFonts w:ascii="Times New Roman" w:hAnsi="Times New Roman" w:cs="Times New Roman"/>
+          <w:sz w:val="24"/>
+        </w:rPr>
+      </w:pPr>
+    </w:p>
+    <w:p>
+      <w:pPr>
+        <w:spacing w:line="360" w:lineRule="auto"/>
+        <w:jc w:val="both"/>
+        <w:rPr>
+          <w:rFonts w:ascii="Times New Roman" w:hAnsi="Times New Roman" w:cs="Times New Roman"/>
+          <w:sz w:val="24"/>
+        </w:rPr>
+      </w:pPr>
+    </w:p>
+    <w:p>
+      <w:pPr>
+        <w:spacing w:line="360" w:lineRule="auto"/>
+        <w:jc w:val="both"/>
+        <w:rPr>
+          <w:rFonts w:ascii="Times New Roman" w:hAnsi="Times New Roman" w:cs="Times New Roman"/>
+          <w:sz w:val="24"/>
+        </w:rPr>
+      </w:pPr>
+    </w:p>
+    <w:p>
+      <w:pPr>
+        <w:spacing w:line="360" w:lineRule="auto"/>
+        <w:jc w:val="both"/>
+        <w:rPr>
+          <w:rFonts w:ascii="Times New Roman" w:hAnsi="Times New Roman" w:cs="Times New Roman"/>
+          <w:sz w:val="24"/>
+        </w:rPr>
+      </w:pPr>
+    </w:p>
+    <w:p>
+      <w:pPr>
+        <w:spacing w:line="360" w:lineRule="auto"/>
+        <w:jc w:val="both"/>
+        <w:rPr>
+          <w:rFonts w:ascii="Times New Roman" w:hAnsi="Times New Roman" w:cs="Times New Roman"/>
+          <w:sz w:val="24"/>
+        </w:rPr>
+      </w:pPr>
+    </w:p>
+    <w:p>
+      <w:pPr>
+        <w:spacing w:line="360" w:lineRule="auto"/>
+        <w:jc w:val="both"/>
+        <w:rPr>
+          <w:rFonts w:ascii="Times New Roman" w:hAnsi="Times New Roman" w:cs="Times New Roman"/>
+          <w:sz w:val="24"/>
+        </w:rPr>
+      </w:pPr>
+    </w:p>
+    <w:p>
+      <w:pPr>
+        <w:spacing w:line="360" w:lineRule="auto"/>
+        <w:jc w:val="both"/>
+        <w:rPr>
+          <w:rFonts w:ascii="Times New Roman" w:hAnsi="Times New Roman" w:cs="Times New Roman"/>
+          <w:sz w:val="24"/>
+        </w:rPr>
+      </w:pPr>
+    </w:p>
+    <w:p>
+      <w:pPr>
+        <w:spacing w:line="360" w:lineRule="auto"/>
+        <w:jc w:val="both"/>
+        <w:rPr>
+          <w:rFonts w:ascii="Times New Roman" w:hAnsi="Times New Roman" w:cs="Times New Roman"/>
+          <w:sz w:val="24"/>
+        </w:rPr>
+      </w:pPr>
+    </w:p>
+    <w:p>
+      <w:pPr>
+        <w:spacing w:line="360" w:lineRule="auto"/>
+        <w:jc w:val="both"/>
+        <w:rPr>
+          <w:rFonts w:ascii="Times New Roman" w:hAnsi="Times New Roman" w:cs="Times New Roman"/>
+          <w:sz w:val="24"/>
+        </w:rPr>
+      </w:pPr>
+    </w:p>
+    <w:p>
+      <w:pPr>
+        <w:spacing w:line="360" w:lineRule="auto"/>
+        <w:jc w:val="both"/>
+        <w:rPr>
+          <w:rFonts w:ascii="Times New Roman" w:hAnsi="Times New Roman" w:cs="Times New Roman"/>
+          <w:sz w:val="24"/>
+        </w:rPr>
+      </w:pPr>
+    </w:p>
+    <w:p>
+      <w:pPr>
+        <w:spacing w:line="360" w:lineRule="auto"/>
+        <w:jc w:val="both"/>
+        <w:rPr>
+          <w:rFonts w:ascii="Times New Roman" w:hAnsi="Times New Roman" w:cs="Times New Roman"/>
+          <w:sz w:val="24"/>
+        </w:rPr>
+      </w:pPr>
+    </w:p>
+    <w:p>
+      <w:pPr>
+        <w:pStyle w:val="Prrafodelista"/>
+        <w:numPr>
+          <w:ilvl w:val="0"/>
+          <w:numId w:val="14"/>
+        </w:numPr>
+        <w:spacing w:line="360" w:lineRule="auto"/>
+        <w:jc w:val="both"/>
+        <w:rPr>
+          <w:rFonts w:ascii="Times New Roman" w:hAnsi="Times New Roman" w:cs="Times New Roman"/>
+          <w:sz w:val="24"/>
+          <w:lang w:val="pt-BR"/>
+        </w:rPr>
+      </w:pPr>
+      <w:r>
+        <w:rPr>
+          <w:rFonts w:ascii="Times New Roman" w:hAnsi="Times New Roman" w:cs="Times New Roman"/>
+          <w:sz w:val="24"/>
+          <w:lang w:val="pt-BR"/>
+        </w:rPr>
+        <w:lastRenderedPageBreak/>
+        <w:t>Realizar Jugada</w:t>
+      </w:r>
+    </w:p>
+    <w:p>
+      <w:pPr>
+        <w:spacing w:line="360" w:lineRule="auto"/>
+        <w:jc w:val="both"/>
+        <w:rPr>
+          <w:rFonts w:ascii="Times New Roman" w:hAnsi="Times New Roman" w:cs="Times New Roman"/>
+          <w:sz w:val="24"/>
+        </w:rPr>
+      </w:pPr>
+    </w:p>
+    <w:p>
+      <w:pPr>
+        <w:spacing w:line="360" w:lineRule="auto"/>
+        <w:jc w:val="both"/>
+        <w:rPr>
+          <w:rFonts w:ascii="Times New Roman" w:hAnsi="Times New Roman" w:cs="Times New Roman"/>
+          <w:sz w:val="24"/>
+        </w:rPr>
+      </w:pPr>
+    </w:p>
+    <w:p>
+      <w:pPr>
+        <w:spacing w:line="360" w:lineRule="auto"/>
+        <w:jc w:val="both"/>
+        <w:rPr>
+          <w:rFonts w:ascii="Times New Roman" w:hAnsi="Times New Roman" w:cs="Times New Roman"/>
+          <w:sz w:val="24"/>
+        </w:rPr>
+      </w:pPr>
+    </w:p>
+    <w:p>
+      <w:pPr>
+        <w:spacing w:line="360" w:lineRule="auto"/>
+        <w:jc w:val="both"/>
+        <w:rPr>
+          <w:rFonts w:ascii="Times New Roman" w:hAnsi="Times New Roman" w:cs="Times New Roman"/>
+          <w:sz w:val="24"/>
+        </w:rPr>
+      </w:pPr>
+    </w:p>
+    <w:p>
+      <w:pPr>
+        <w:spacing w:line="360" w:lineRule="auto"/>
+        <w:jc w:val="both"/>
+        <w:rPr>
+          <w:rFonts w:ascii="Times New Roman" w:hAnsi="Times New Roman" w:cs="Times New Roman"/>
+          <w:sz w:val="24"/>
+        </w:rPr>
+      </w:pPr>
+    </w:p>
+    <w:p>
+      <w:pPr>
+        <w:spacing w:line="360" w:lineRule="auto"/>
+        <w:jc w:val="both"/>
+        <w:rPr>
+          <w:rFonts w:ascii="Times New Roman" w:hAnsi="Times New Roman" w:cs="Times New Roman"/>
+          <w:sz w:val="24"/>
+        </w:rPr>
+      </w:pPr>
+    </w:p>
+    <w:p>
+      <w:pPr>
+        <w:spacing w:line="360" w:lineRule="auto"/>
+        <w:jc w:val="both"/>
+        <w:rPr>
+          <w:rFonts w:ascii="Times New Roman" w:hAnsi="Times New Roman" w:cs="Times New Roman"/>
+          <w:sz w:val="24"/>
+        </w:rPr>
+      </w:pPr>
+    </w:p>
+    <w:p>
+      <w:pPr>
+        <w:spacing w:line="360" w:lineRule="auto"/>
+        <w:jc w:val="both"/>
+        <w:rPr>
+          <w:rFonts w:ascii="Times New Roman" w:hAnsi="Times New Roman" w:cs="Times New Roman"/>
+          <w:sz w:val="24"/>
+        </w:rPr>
+      </w:pPr>
+    </w:p>
+    <w:p>
+      <w:pPr>
+        <w:spacing w:line="360" w:lineRule="auto"/>
+        <w:jc w:val="both"/>
+        <w:rPr>
+          <w:rFonts w:ascii="Times New Roman" w:hAnsi="Times New Roman" w:cs="Times New Roman"/>
+          <w:sz w:val="24"/>
+        </w:rPr>
+      </w:pPr>
+    </w:p>
+    <w:p>
+      <w:pPr>
+        <w:spacing w:line="360" w:lineRule="auto"/>
+        <w:jc w:val="both"/>
+        <w:rPr>
+          <w:rFonts w:ascii="Times New Roman" w:hAnsi="Times New Roman" w:cs="Times New Roman"/>
+          <w:sz w:val="24"/>
+        </w:rPr>
+      </w:pPr>
+    </w:p>
+    <w:p>
+      <w:pPr>
+        <w:spacing w:line="360" w:lineRule="auto"/>
+        <w:jc w:val="both"/>
+        <w:rPr>
+          <w:rFonts w:ascii="Times New Roman" w:hAnsi="Times New Roman" w:cs="Times New Roman"/>
+          <w:sz w:val="24"/>
+        </w:rPr>
+      </w:pPr>
+    </w:p>
+    <w:p>
+      <w:pPr>
+        <w:spacing w:line="360" w:lineRule="auto"/>
+        <w:jc w:val="both"/>
+        <w:rPr>
+          <w:rFonts w:ascii="Times New Roman" w:hAnsi="Times New Roman" w:cs="Times New Roman"/>
+          <w:sz w:val="24"/>
+        </w:rPr>
+      </w:pPr>
+    </w:p>
+    <w:p>
+      <w:pPr>
+        <w:spacing w:line="360" w:lineRule="auto"/>
+        <w:jc w:val="both"/>
+        <w:rPr>
+          <w:rFonts w:ascii="Times New Roman" w:hAnsi="Times New Roman" w:cs="Times New Roman"/>
+          <w:sz w:val="24"/>
+        </w:rPr>
+      </w:pPr>
+    </w:p>
+    <w:p>
+      <w:pPr>
+        <w:spacing w:line="360" w:lineRule="auto"/>
+        <w:jc w:val="both"/>
+        <w:rPr>
+          <w:rFonts w:ascii="Times New Roman" w:hAnsi="Times New Roman" w:cs="Times New Roman"/>
+          <w:sz w:val="24"/>
+        </w:rPr>
+      </w:pPr>
+    </w:p>
+    <w:p>
+      <w:pPr>
+        <w:pStyle w:val="Prrafodelista"/>
+        <w:numPr>
+          <w:ilvl w:val="0"/>
+          <w:numId w:val="14"/>
+        </w:numPr>
+        <w:spacing w:line="360" w:lineRule="auto"/>
+        <w:jc w:val="both"/>
+        <w:rPr>
+          <w:rFonts w:ascii="Times New Roman" w:hAnsi="Times New Roman" w:cs="Times New Roman"/>
+          <w:sz w:val="24"/>
+        </w:rPr>
+      </w:pPr>
+      <w:r>
+        <w:rPr>
+          <w:rFonts w:ascii="Times New Roman" w:hAnsi="Times New Roman" w:cs="Times New Roman"/>
+          <w:sz w:val="24"/>
+        </w:rPr>
+        <w:lastRenderedPageBreak/>
+        <w:t>Evaluar Ganador Ronda</w:t>
+      </w:r>
+    </w:p>
+    <w:p>
+      <w:pPr>
+        <w:spacing w:line="360" w:lineRule="auto"/>
+        <w:jc w:val="both"/>
+        <w:rPr>
+          <w:rFonts w:ascii="Times New Roman" w:hAnsi="Times New Roman" w:cs="Times New Roman"/>
+          <w:sz w:val="24"/>
+        </w:rPr>
+      </w:pPr>
+    </w:p>
+    <w:p>
+      <w:pPr>
+        <w:spacing w:line="360" w:lineRule="auto"/>
+        <w:jc w:val="both"/>
+        <w:rPr>
+          <w:rFonts w:ascii="Times New Roman" w:hAnsi="Times New Roman" w:cs="Times New Roman"/>
+          <w:sz w:val="24"/>
+        </w:rPr>
+      </w:pPr>
+    </w:p>
+    <w:p>
+      <w:pPr>
+        <w:spacing w:line="360" w:lineRule="auto"/>
+        <w:jc w:val="both"/>
+        <w:rPr>
+          <w:rFonts w:ascii="Times New Roman" w:hAnsi="Times New Roman" w:cs="Times New Roman"/>
+          <w:sz w:val="24"/>
+        </w:rPr>
+      </w:pPr>
+    </w:p>
+    <w:p>
+      <w:pPr>
+        <w:spacing w:line="360" w:lineRule="auto"/>
+        <w:jc w:val="both"/>
+        <w:rPr>
+          <w:rFonts w:ascii="Times New Roman" w:hAnsi="Times New Roman" w:cs="Times New Roman"/>
+          <w:sz w:val="24"/>
+        </w:rPr>
+      </w:pPr>
+    </w:p>
+    <w:p>
+      <w:pPr>
+        <w:spacing w:line="360" w:lineRule="auto"/>
+        <w:jc w:val="both"/>
+        <w:rPr>
+          <w:rFonts w:ascii="Times New Roman" w:hAnsi="Times New Roman" w:cs="Times New Roman"/>
+          <w:sz w:val="24"/>
+        </w:rPr>
+      </w:pPr>
+    </w:p>
+    <w:p>
+      <w:pPr>
+        <w:spacing w:line="360" w:lineRule="auto"/>
+        <w:jc w:val="both"/>
+        <w:rPr>
+          <w:rFonts w:ascii="Times New Roman" w:hAnsi="Times New Roman" w:cs="Times New Roman"/>
+          <w:sz w:val="24"/>
+        </w:rPr>
+      </w:pPr>
+    </w:p>
+    <w:p>
+      <w:pPr>
+        <w:spacing w:line="360" w:lineRule="auto"/>
+        <w:jc w:val="both"/>
+        <w:rPr>
+          <w:rFonts w:ascii="Times New Roman" w:hAnsi="Times New Roman" w:cs="Times New Roman"/>
+          <w:sz w:val="24"/>
+        </w:rPr>
+      </w:pPr>
+    </w:p>
+    <w:p>
+      <w:pPr>
+        <w:spacing w:line="360" w:lineRule="auto"/>
+        <w:jc w:val="both"/>
+        <w:rPr>
+          <w:rFonts w:ascii="Times New Roman" w:hAnsi="Times New Roman" w:cs="Times New Roman"/>
+          <w:sz w:val="24"/>
+        </w:rPr>
+      </w:pPr>
+    </w:p>
+    <w:p>
+      <w:pPr>
+        <w:spacing w:line="360" w:lineRule="auto"/>
+        <w:jc w:val="both"/>
+        <w:rPr>
+          <w:rFonts w:ascii="Times New Roman" w:hAnsi="Times New Roman" w:cs="Times New Roman"/>
+          <w:sz w:val="24"/>
+        </w:rPr>
+      </w:pPr>
+    </w:p>
+    <w:p>
+      <w:pPr>
+        <w:spacing w:line="360" w:lineRule="auto"/>
+        <w:jc w:val="both"/>
+        <w:rPr>
+          <w:rFonts w:ascii="Times New Roman" w:hAnsi="Times New Roman" w:cs="Times New Roman"/>
+          <w:sz w:val="24"/>
+        </w:rPr>
+      </w:pPr>
+    </w:p>
+    <w:p>
+      <w:pPr>
+        <w:spacing w:line="360" w:lineRule="auto"/>
+        <w:jc w:val="both"/>
+        <w:rPr>
+          <w:rFonts w:ascii="Times New Roman" w:hAnsi="Times New Roman" w:cs="Times New Roman"/>
+          <w:sz w:val="24"/>
+        </w:rPr>
+      </w:pPr>
+    </w:p>
+    <w:p>
+      <w:pPr>
+        <w:spacing w:line="360" w:lineRule="auto"/>
+        <w:jc w:val="both"/>
+        <w:rPr>
+          <w:rFonts w:ascii="Times New Roman" w:hAnsi="Times New Roman" w:cs="Times New Roman"/>
+          <w:sz w:val="24"/>
+        </w:rPr>
+      </w:pPr>
+    </w:p>
+    <w:p>
+      <w:pPr>
+        <w:spacing w:line="360" w:lineRule="auto"/>
+        <w:jc w:val="both"/>
+        <w:rPr>
+          <w:rFonts w:ascii="Times New Roman" w:hAnsi="Times New Roman" w:cs="Times New Roman"/>
+          <w:sz w:val="24"/>
+        </w:rPr>
+      </w:pPr>
+    </w:p>
+    <w:p>
+      <w:pPr>
+        <w:spacing w:line="360" w:lineRule="auto"/>
+        <w:jc w:val="both"/>
+        <w:rPr>
+          <w:rFonts w:ascii="Times New Roman" w:hAnsi="Times New Roman" w:cs="Times New Roman"/>
+          <w:sz w:val="24"/>
+        </w:rPr>
+      </w:pPr>
+    </w:p>
+    <w:p>
+      <w:pPr>
+        <w:pStyle w:val="Prrafodelista"/>
+        <w:numPr>
+          <w:ilvl w:val="0"/>
+          <w:numId w:val="14"/>
+        </w:numPr>
+        <w:spacing w:line="360" w:lineRule="auto"/>
+        <w:jc w:val="both"/>
+        <w:rPr>
+          <w:rFonts w:ascii="Times New Roman" w:hAnsi="Times New Roman" w:cs="Times New Roman"/>
+          <w:sz w:val="24"/>
+        </w:rPr>
+      </w:pPr>
+      <w:r>
+        <w:rPr>
+          <w:rFonts w:ascii="Times New Roman" w:hAnsi="Times New Roman" w:cs="Times New Roman"/>
+          <w:sz w:val="24"/>
+        </w:rPr>
+        <w:lastRenderedPageBreak/>
+        <w:t>Evaluar Ganador Partida</w:t>
+      </w:r>
+    </w:p>
+    <w:p>
+      <w:pPr>
+        <w:pStyle w:val="Prrafodelista"/>
+        <w:spacing w:line="360" w:lineRule="auto"/>
+        <w:ind w:left="1004"/>
+        <w:jc w:val="both"/>
+        <w:rPr>
+          <w:rFonts w:ascii="Times New Roman" w:hAnsi="Times New Roman" w:cs="Times New Roman"/>
+          <w:sz w:val="24"/>
+        </w:rPr>
+      </w:pPr>
+    </w:p>
+    <w:p>
+      <w:pPr>
+        <w:spacing w:line="360" w:lineRule="auto"/>
+        <w:ind w:left="644"/>
+        <w:jc w:val="both"/>
+        <w:rPr>
+          <w:rFonts w:ascii="Times New Roman" w:hAnsi="Times New Roman" w:cs="Times New Roman"/>
+          <w:sz w:val="24"/>
+        </w:rPr>
+      </w:pPr>
+    </w:p>
+    <w:p>
+      <w:pPr>
+        <w:spacing w:line="360" w:lineRule="auto"/>
+        <w:ind w:left="644"/>
+        <w:jc w:val="both"/>
+        <w:rPr>
+          <w:rFonts w:ascii="Times New Roman" w:hAnsi="Times New Roman" w:cs="Times New Roman"/>
+          <w:sz w:val="24"/>
+        </w:rPr>
+      </w:pPr>
+    </w:p>
+    <w:p>
+      <w:pPr>
+        <w:spacing w:line="360" w:lineRule="auto"/>
+        <w:ind w:left="644"/>
+        <w:jc w:val="both"/>
+        <w:rPr>
+          <w:rFonts w:ascii="Times New Roman" w:hAnsi="Times New Roman" w:cs="Times New Roman"/>
+          <w:sz w:val="24"/>
+        </w:rPr>
+      </w:pPr>
+    </w:p>
+    <w:p>
+      <w:pPr>
+        <w:spacing w:line="360" w:lineRule="auto"/>
+        <w:ind w:left="644"/>
+        <w:jc w:val="both"/>
+        <w:rPr>
+          <w:rFonts w:ascii="Times New Roman" w:hAnsi="Times New Roman" w:cs="Times New Roman"/>
+          <w:sz w:val="24"/>
+        </w:rPr>
+      </w:pPr>
+    </w:p>
+    <w:p>
+      <w:pPr>
+        <w:spacing w:line="360" w:lineRule="auto"/>
+        <w:ind w:left="644"/>
+        <w:jc w:val="both"/>
+        <w:rPr>
+          <w:rFonts w:ascii="Times New Roman" w:hAnsi="Times New Roman" w:cs="Times New Roman"/>
+          <w:sz w:val="24"/>
+        </w:rPr>
+      </w:pPr>
+    </w:p>
+    <w:p>
+      <w:pPr>
+        <w:spacing w:line="360" w:lineRule="auto"/>
+        <w:ind w:left="644"/>
+        <w:jc w:val="both"/>
+        <w:rPr>
+          <w:rFonts w:ascii="Times New Roman" w:hAnsi="Times New Roman" w:cs="Times New Roman"/>
+          <w:sz w:val="24"/>
+        </w:rPr>
+      </w:pPr>
+    </w:p>
+    <w:p>
+      <w:pPr>
+        <w:spacing w:line="360" w:lineRule="auto"/>
+        <w:ind w:left="644"/>
+        <w:jc w:val="both"/>
+        <w:rPr>
+          <w:rFonts w:ascii="Times New Roman" w:hAnsi="Times New Roman" w:cs="Times New Roman"/>
+          <w:sz w:val="24"/>
+        </w:rPr>
+      </w:pPr>
+    </w:p>
+    <w:p>
+      <w:pPr>
+        <w:spacing w:line="360" w:lineRule="auto"/>
+        <w:ind w:left="644"/>
+        <w:jc w:val="both"/>
+        <w:rPr>
+          <w:rFonts w:ascii="Times New Roman" w:hAnsi="Times New Roman" w:cs="Times New Roman"/>
+          <w:sz w:val="24"/>
+        </w:rPr>
+      </w:pPr>
+    </w:p>
+    <w:p>
+      <w:pPr>
+        <w:spacing w:line="360" w:lineRule="auto"/>
+        <w:ind w:left="644"/>
+        <w:jc w:val="both"/>
+        <w:rPr>
+          <w:rFonts w:ascii="Times New Roman" w:hAnsi="Times New Roman" w:cs="Times New Roman"/>
+          <w:sz w:val="24"/>
+        </w:rPr>
+      </w:pPr>
+    </w:p>
+    <w:p>
+      <w:pPr>
+        <w:spacing w:line="360" w:lineRule="auto"/>
+        <w:jc w:val="both"/>
+        <w:rPr>
+          <w:rFonts w:ascii="Times New Roman" w:hAnsi="Times New Roman" w:cs="Times New Roman"/>
+          <w:sz w:val="24"/>
+        </w:rPr>
+      </w:pPr>
+    </w:p>
+    <w:p>
+      <w:pPr>
+        <w:pStyle w:val="Prrafodelista"/>
+        <w:numPr>
+          <w:ilvl w:val="0"/>
+          <w:numId w:val="14"/>
+        </w:numPr>
+        <w:spacing w:line="360" w:lineRule="auto"/>
+        <w:jc w:val="both"/>
+        <w:rPr>
+          <w:rFonts w:ascii="Times New Roman" w:hAnsi="Times New Roman" w:cs="Times New Roman"/>
+          <w:sz w:val="24"/>
+        </w:rPr>
+      </w:pPr>
+      <w:r>
+        <w:rPr>
+          <w:rFonts w:ascii="Times New Roman" w:hAnsi="Times New Roman" w:cs="Times New Roman"/>
+          <w:sz w:val="24"/>
+        </w:rPr>
+        <w:t>Guardar Partida en Fichero</w:t>
+      </w:r>
+    </w:p>
+    <w:p>
+      <w:pPr>
+        <w:pStyle w:val="Prrafodelista"/>
+        <w:spacing w:line="360" w:lineRule="auto"/>
+        <w:ind w:left="1004"/>
+        <w:jc w:val="both"/>
+        <w:rPr>
+          <w:rFonts w:ascii="Times New Roman" w:hAnsi="Times New Roman" w:cs="Times New Roman"/>
+          <w:sz w:val="24"/>
+        </w:rPr>
+      </w:pPr>
+    </w:p>
+    <w:p>
+      <w:pPr>
+        <w:spacing w:line="360" w:lineRule="auto"/>
+        <w:jc w:val="both"/>
+        <w:rPr>
+          <w:rFonts w:ascii="Times New Roman" w:hAnsi="Times New Roman" w:cs="Times New Roman"/>
+          <w:sz w:val="24"/>
+        </w:rPr>
+      </w:pPr>
+    </w:p>
+    <w:p>
+      <w:pPr>
+        <w:spacing w:line="360" w:lineRule="auto"/>
+        <w:jc w:val="both"/>
+        <w:rPr>
+          <w:rFonts w:ascii="Times New Roman" w:hAnsi="Times New Roman" w:cs="Times New Roman"/>
+          <w:sz w:val="24"/>
+        </w:rPr>
+      </w:pPr>
+    </w:p>
+    <w:p>
+      <w:pPr>
+        <w:spacing w:line="360" w:lineRule="auto"/>
+        <w:jc w:val="both"/>
+        <w:rPr>
+          <w:rFonts w:ascii="Times New Roman" w:hAnsi="Times New Roman" w:cs="Times New Roman"/>
+          <w:sz w:val="24"/>
+        </w:rPr>
+      </w:pPr>
+    </w:p>
+    <w:p>
+      <w:pPr>
+        <w:spacing w:line="360" w:lineRule="auto"/>
+        <w:jc w:val="both"/>
+        <w:rPr>
+          <w:rFonts w:ascii="Times New Roman" w:hAnsi="Times New Roman" w:cs="Times New Roman"/>
+          <w:sz w:val="24"/>
+        </w:rPr>
+      </w:pPr>
+    </w:p>
+    <w:p>
+      <w:pPr>
+        <w:spacing w:line="360" w:lineRule="auto"/>
+        <w:jc w:val="both"/>
+        <w:rPr>
+          <w:rFonts w:ascii="Times New Roman" w:hAnsi="Times New Roman" w:cs="Times New Roman"/>
+          <w:sz w:val="24"/>
+        </w:rPr>
+      </w:pPr>
+    </w:p>
+    <w:p>
+      <w:pPr>
+        <w:spacing w:line="360" w:lineRule="auto"/>
+        <w:jc w:val="both"/>
+        <w:rPr>
+          <w:rFonts w:ascii="Times New Roman" w:hAnsi="Times New Roman" w:cs="Times New Roman"/>
+          <w:sz w:val="24"/>
+        </w:rPr>
+      </w:pPr>
+    </w:p>
+    <w:p>
+      <w:pPr>
+        <w:spacing w:line="360" w:lineRule="auto"/>
+        <w:jc w:val="both"/>
+        <w:rPr>
+          <w:rFonts w:ascii="Times New Roman" w:hAnsi="Times New Roman" w:cs="Times New Roman"/>
+          <w:sz w:val="24"/>
+        </w:rPr>
+      </w:pPr>
+    </w:p>
+    <w:p>
+      <w:pPr>
+        <w:spacing w:line="360" w:lineRule="auto"/>
+        <w:jc w:val="both"/>
+        <w:rPr>
+          <w:rFonts w:ascii="Times New Roman" w:hAnsi="Times New Roman" w:cs="Times New Roman"/>
+          <w:sz w:val="24"/>
+        </w:rPr>
+      </w:pPr>
+    </w:p>
+    <w:p>
+      <w:pPr>
+        <w:spacing w:line="360" w:lineRule="auto"/>
+        <w:jc w:val="both"/>
+        <w:rPr>
+          <w:rFonts w:ascii="Times New Roman" w:hAnsi="Times New Roman" w:cs="Times New Roman"/>
+          <w:sz w:val="24"/>
+        </w:rPr>
+      </w:pPr>
+    </w:p>
+    <w:p>
+      <w:pPr>
+        <w:spacing w:line="360" w:lineRule="auto"/>
+        <w:jc w:val="both"/>
+        <w:rPr>
+          <w:rFonts w:ascii="Times New Roman" w:hAnsi="Times New Roman" w:cs="Times New Roman"/>
+          <w:sz w:val="24"/>
+        </w:rPr>
+      </w:pPr>
+    </w:p>
+    <w:p>
+      <w:pPr>
+        <w:spacing w:line="360" w:lineRule="auto"/>
+        <w:jc w:val="both"/>
+        <w:rPr>
+          <w:rFonts w:ascii="Times New Roman" w:hAnsi="Times New Roman" w:cs="Times New Roman"/>
+          <w:sz w:val="24"/>
+        </w:rPr>
+      </w:pPr>
+    </w:p>
+    <w:p>
+      <w:pPr>
+        <w:spacing w:line="360" w:lineRule="auto"/>
+        <w:jc w:val="both"/>
+        <w:rPr>
+          <w:rFonts w:ascii="Times New Roman" w:hAnsi="Times New Roman" w:cs="Times New Roman"/>
+          <w:sz w:val="24"/>
+        </w:rPr>
+      </w:pPr>
+    </w:p>
+    <w:p>
+      <w:pPr>
+        <w:spacing w:line="360" w:lineRule="auto"/>
+        <w:jc w:val="both"/>
+        <w:rPr>
+          <w:rFonts w:ascii="Times New Roman" w:hAnsi="Times New Roman" w:cs="Times New Roman"/>
+          <w:sz w:val="24"/>
+        </w:rPr>
+      </w:pPr>
+    </w:p>
+    <w:p>
+      <w:pPr>
+        <w:pStyle w:val="Prrafodelista"/>
+        <w:numPr>
+          <w:ilvl w:val="0"/>
+          <w:numId w:val="14"/>
+        </w:numPr>
+        <w:spacing w:line="360" w:lineRule="auto"/>
+        <w:jc w:val="both"/>
+        <w:rPr>
+          <w:rFonts w:ascii="Times New Roman" w:hAnsi="Times New Roman" w:cs="Times New Roman"/>
+          <w:sz w:val="24"/>
+        </w:rPr>
+      </w:pPr>
+      <w:r>
+        <w:rPr>
+          <w:rFonts w:ascii="Times New Roman" w:hAnsi="Times New Roman" w:cs="Times New Roman"/>
+          <w:sz w:val="24"/>
+        </w:rPr>
+        <w:t>Recuperar Partida de Fichero</w:t>
+      </w:r>
+    </w:p>
+    <w:p>
+      <w:pPr>
+        <w:spacing w:line="360" w:lineRule="auto"/>
+        <w:jc w:val="both"/>
+        <w:rPr>
+          <w:rFonts w:ascii="Times New Roman" w:hAnsi="Times New Roman" w:cs="Times New Roman"/>
+          <w:sz w:val="24"/>
+        </w:rPr>
+      </w:pPr>
+    </w:p>
+    <w:p>
+      <w:pPr>
+        <w:spacing w:line="360" w:lineRule="auto"/>
+        <w:jc w:val="both"/>
+        <w:rPr>
+          <w:rFonts w:ascii="Times New Roman" w:hAnsi="Times New Roman" w:cs="Times New Roman"/>
+          <w:sz w:val="24"/>
+        </w:rPr>
+      </w:pPr>
+    </w:p>
+    <w:p>
+      <w:pPr>
+        <w:spacing w:line="360" w:lineRule="auto"/>
+        <w:jc w:val="both"/>
+        <w:rPr>
+          <w:rFonts w:ascii="Times New Roman" w:hAnsi="Times New Roman" w:cs="Times New Roman"/>
+          <w:sz w:val="24"/>
+        </w:rPr>
+      </w:pPr>
+    </w:p>
+    <w:p>
+      <w:pPr>
+        <w:spacing w:line="360" w:lineRule="auto"/>
+        <w:ind w:left="709" w:hanging="425"/>
+        <w:jc w:val="both"/>
+        <w:rPr>
+          <w:rFonts w:ascii="Times New Roman" w:hAnsi="Times New Roman" w:cs="Times New Roman"/>
+          <w:sz w:val="24"/>
+        </w:rPr>
+      </w:pPr>
+    </w:p>
+    <w:p>
+      <w:pPr>
+        <w:spacing w:line="360" w:lineRule="auto"/>
+        <w:ind w:left="709" w:hanging="425"/>
+        <w:jc w:val="both"/>
+        <w:rPr>
+          <w:rFonts w:ascii="Times New Roman" w:hAnsi="Times New Roman" w:cs="Times New Roman"/>
+          <w:noProof/>
+          <w:sz w:val="24"/>
+        </w:rPr>
+      </w:pPr>
+    </w:p>
+    <w:p>
+      <w:pPr>
+        <w:spacing w:line="360" w:lineRule="auto"/>
+        <w:ind w:left="709" w:hanging="425"/>
+        <w:jc w:val="both"/>
+        <w:rPr>
+          <w:rFonts w:ascii="Times New Roman" w:hAnsi="Times New Roman" w:cs="Times New Roman"/>
+          <w:noProof/>
+          <w:sz w:val="24"/>
+        </w:rPr>
+      </w:pPr>
+    </w:p>
+    <w:p>
+      <w:pPr>
+        <w:spacing w:line="360" w:lineRule="auto"/>
+        <w:ind w:left="709" w:hanging="425"/>
+        <w:jc w:val="both"/>
+        <w:rPr>
+          <w:rFonts w:ascii="Times New Roman" w:hAnsi="Times New Roman" w:cs="Times New Roman"/>
+          <w:noProof/>
+          <w:sz w:val="24"/>
+        </w:rPr>
+      </w:pPr>
+    </w:p>
+    <w:p>
+      <w:pPr>
+        <w:spacing w:line="360" w:lineRule="auto"/>
+        <w:ind w:left="709" w:hanging="425"/>
+        <w:jc w:val="both"/>
+        <w:rPr>
+          <w:rFonts w:ascii="Times New Roman" w:hAnsi="Times New Roman" w:cs="Times New Roman"/>
+          <w:noProof/>
+          <w:sz w:val="24"/>
+        </w:rPr>
+      </w:pPr>
+    </w:p>
+    <w:p>
+      <w:pPr>
+        <w:spacing w:line="360" w:lineRule="auto"/>
+        <w:ind w:left="709" w:hanging="425"/>
+        <w:jc w:val="both"/>
+        <w:rPr>
+          <w:rFonts w:ascii="Times New Roman" w:hAnsi="Times New Roman" w:cs="Times New Roman"/>
+          <w:noProof/>
+          <w:sz w:val="24"/>
+        </w:rPr>
+      </w:pPr>
+    </w:p>
+    <w:p>
+      <w:pPr>
+        <w:spacing w:line="360" w:lineRule="auto"/>
+        <w:ind w:left="709" w:hanging="425"/>
+        <w:jc w:val="both"/>
+        <w:rPr>
+          <w:rFonts w:ascii="Times New Roman" w:hAnsi="Times New Roman" w:cs="Times New Roman"/>
+          <w:noProof/>
+          <w:sz w:val="24"/>
+        </w:rPr>
+      </w:pPr>
+    </w:p>
+    <w:p>
+      <w:pPr>
+        <w:spacing w:line="360" w:lineRule="auto"/>
         <w:ind w:left="709" w:hanging="425"/>
         <w:jc w:val="both"/>
         <w:rPr>
@@ -11989,7 +12820,6 @@
         </w:rPr>
         <w:t xml:space="preserve">. </w:t>
       </w:r>
-      <w:proofErr w:type="spellStart"/>
       <w:r>
         <w:rPr>
           <w:rFonts w:ascii="Times New Roman" w:eastAsia="Times New Roman" w:hAnsi="Times New Roman" w:cs="Times New Roman"/>
@@ -12003,7 +12833,6 @@
         <w:t>Wireframe</w:t>
       </w:r>
       <w:bookmarkEnd w:id="8"/>
-      <w:proofErr w:type="spellEnd"/>
     </w:p>
     <w:p>
       <w:pPr>
@@ -12105,7 +12934,6 @@
         </w:rPr>
         <w:t xml:space="preserve">. </w:t>
       </w:r>
-      <w:proofErr w:type="spellStart"/>
       <w:r>
         <w:rPr>
           <w:rFonts w:ascii="Times New Roman" w:eastAsia="Times New Roman" w:hAnsi="Times New Roman" w:cs="Times New Roman"/>
@@ -12119,7 +12947,6 @@
         <w:t>MockUps</w:t>
       </w:r>
       <w:bookmarkEnd w:id="9"/>
-      <w:proofErr w:type="spellEnd"/>
     </w:p>
     <w:p>
       <w:pPr>
@@ -13051,7 +13878,6 @@
           <w:sz w:val="24"/>
         </w:rPr>
       </w:pPr>
-      <w:proofErr w:type="spellStart"/>
       <w:r>
         <w:rPr>
           <w:rFonts w:ascii="Times New Roman" w:hAnsi="Times New Roman" w:cs="Times New Roman"/>
@@ -13059,7 +13885,6 @@
         </w:rPr>
         <w:t>MTemperatura</w:t>
       </w:r>
-      <w:proofErr w:type="spellEnd"/>
     </w:p>
     <w:p>
       <w:pPr>
@@ -13091,7 +13916,6 @@
           <w:lang w:eastAsia="ja-JP"/>
         </w:rPr>
       </w:pPr>
-      <w:proofErr w:type="spellStart"/>
       <w:r>
         <w:rPr>
           <w:rFonts w:ascii="Courier New" w:eastAsia="Times New Roman" w:hAnsi="Courier New" w:cs="Courier New"/>
@@ -13104,7 +13928,6 @@
         </w:rPr>
         <w:t>public</w:t>
       </w:r>
-      <w:proofErr w:type="spellEnd"/>
       <w:r>
         <w:rPr>
           <w:rFonts w:ascii="Courier New" w:eastAsia="Times New Roman" w:hAnsi="Courier New" w:cs="Courier New"/>
@@ -13115,7 +13938,6 @@
         </w:rPr>
         <w:t xml:space="preserve"> </w:t>
       </w:r>
-      <w:proofErr w:type="spellStart"/>
       <w:r>
         <w:rPr>
           <w:rFonts w:ascii="Courier New" w:eastAsia="Times New Roman" w:hAnsi="Courier New" w:cs="Courier New"/>
@@ -13128,7 +13950,6 @@
         </w:rPr>
         <w:t>class</w:t>
       </w:r>
-      <w:proofErr w:type="spellEnd"/>
       <w:r>
         <w:rPr>
           <w:rFonts w:ascii="Courier New" w:eastAsia="Times New Roman" w:hAnsi="Courier New" w:cs="Courier New"/>
@@ -13139,7 +13960,6 @@
         </w:rPr>
         <w:t xml:space="preserve"> </w:t>
       </w:r>
-      <w:proofErr w:type="spellStart"/>
       <w:r>
         <w:rPr>
           <w:rFonts w:ascii="Courier New" w:eastAsia="Times New Roman" w:hAnsi="Courier New" w:cs="Courier New"/>
@@ -13152,7 +13972,6 @@
         </w:rPr>
         <w:t>Mtemperatura</w:t>
       </w:r>
-      <w:proofErr w:type="spellEnd"/>
       <w:r>
         <w:rPr>
           <w:rFonts w:ascii="Courier New" w:eastAsia="Times New Roman" w:hAnsi="Courier New" w:cs="Courier New"/>
@@ -13214,7 +14033,6 @@
         </w:rPr>
         <w:t xml:space="preserve">    </w:t>
       </w:r>
-      <w:proofErr w:type="spellStart"/>
       <w:r>
         <w:rPr>
           <w:rFonts w:ascii="Courier New" w:eastAsia="Times New Roman" w:hAnsi="Courier New" w:cs="Courier New"/>
@@ -13227,7 +14045,6 @@
         </w:rPr>
         <w:t>private</w:t>
       </w:r>
-      <w:proofErr w:type="spellEnd"/>
       <w:r>
         <w:rPr>
           <w:rFonts w:ascii="Courier New" w:eastAsia="Times New Roman" w:hAnsi="Courier New" w:cs="Courier New"/>
@@ -13236,20 +14053,8 @@
           <w:szCs w:val="21"/>
           <w:lang w:eastAsia="ja-JP"/>
         </w:rPr>
-        <w:t xml:space="preserve"> Unidades </w:t>
-      </w:r>
-      <w:proofErr w:type="spellStart"/>
-      <w:r>
-        <w:rPr>
-          <w:rFonts w:ascii="Courier New" w:eastAsia="Times New Roman" w:hAnsi="Courier New" w:cs="Courier New"/>
-          <w:color w:val="333333"/>
-          <w:sz w:val="21"/>
-          <w:szCs w:val="21"/>
-          <w:lang w:eastAsia="ja-JP"/>
-        </w:rPr>
-        <w:t>unidadEntrada</w:t>
-      </w:r>
-      <w:proofErr w:type="spellEnd"/>
+        <w:t xml:space="preserve"> Unidades unidadEntrada</w:t>
+      </w:r>
       <w:r>
         <w:rPr>
           <w:rFonts w:ascii="Courier New" w:eastAsia="Times New Roman" w:hAnsi="Courier New" w:cs="Courier New"/>
@@ -13301,7 +14106,6 @@
         </w:rPr>
         <w:t xml:space="preserve">    </w:t>
       </w:r>
-      <w:proofErr w:type="spellStart"/>
       <w:r>
         <w:rPr>
           <w:rFonts w:ascii="Courier New" w:eastAsia="Times New Roman" w:hAnsi="Courier New" w:cs="Courier New"/>
@@ -13314,7 +14118,6 @@
         </w:rPr>
         <w:t>private</w:t>
       </w:r>
-      <w:proofErr w:type="spellEnd"/>
       <w:r>
         <w:rPr>
           <w:rFonts w:ascii="Courier New" w:eastAsia="Times New Roman" w:hAnsi="Courier New" w:cs="Courier New"/>
@@ -13323,20 +14126,8 @@
           <w:szCs w:val="21"/>
           <w:lang w:eastAsia="ja-JP"/>
         </w:rPr>
-        <w:t xml:space="preserve"> Unidades </w:t>
-      </w:r>
-      <w:proofErr w:type="spellStart"/>
-      <w:r>
-        <w:rPr>
-          <w:rFonts w:ascii="Courier New" w:eastAsia="Times New Roman" w:hAnsi="Courier New" w:cs="Courier New"/>
-          <w:color w:val="333333"/>
-          <w:sz w:val="21"/>
-          <w:szCs w:val="21"/>
-          <w:lang w:eastAsia="ja-JP"/>
-        </w:rPr>
-        <w:t>unidadResultado</w:t>
-      </w:r>
-      <w:proofErr w:type="spellEnd"/>
+        <w:t xml:space="preserve"> Unidades unidadResultado</w:t>
+      </w:r>
       <w:r>
         <w:rPr>
           <w:rFonts w:ascii="Courier New" w:eastAsia="Times New Roman" w:hAnsi="Courier New" w:cs="Courier New"/>
@@ -13388,7 +14179,6 @@
         </w:rPr>
         <w:t xml:space="preserve">    </w:t>
       </w:r>
-      <w:proofErr w:type="spellStart"/>
       <w:r>
         <w:rPr>
           <w:rFonts w:ascii="Courier New" w:eastAsia="Times New Roman" w:hAnsi="Courier New" w:cs="Courier New"/>
@@ -13401,7 +14191,6 @@
         </w:rPr>
         <w:t>private</w:t>
       </w:r>
-      <w:proofErr w:type="spellEnd"/>
       <w:r>
         <w:rPr>
           <w:rFonts w:ascii="Courier New" w:eastAsia="Times New Roman" w:hAnsi="Courier New" w:cs="Courier New"/>
@@ -13412,7 +14201,6 @@
         </w:rPr>
         <w:t xml:space="preserve"> </w:t>
       </w:r>
-      <w:proofErr w:type="spellStart"/>
       <w:r>
         <w:rPr>
           <w:rFonts w:ascii="Courier New" w:eastAsia="Times New Roman" w:hAnsi="Courier New" w:cs="Courier New"/>
@@ -13425,7 +14213,6 @@
         </w:rPr>
         <w:t>double</w:t>
       </w:r>
-      <w:proofErr w:type="spellEnd"/>
       <w:r>
         <w:rPr>
           <w:rFonts w:ascii="Courier New" w:eastAsia="Times New Roman" w:hAnsi="Courier New" w:cs="Courier New"/>
@@ -13434,20 +14221,8 @@
           <w:szCs w:val="21"/>
           <w:lang w:eastAsia="ja-JP"/>
         </w:rPr>
-        <w:t xml:space="preserve"> </w:t>
-      </w:r>
-      <w:proofErr w:type="spellStart"/>
-      <w:r>
-        <w:rPr>
-          <w:rFonts w:ascii="Courier New" w:eastAsia="Times New Roman" w:hAnsi="Courier New" w:cs="Courier New"/>
-          <w:color w:val="333333"/>
-          <w:sz w:val="21"/>
-          <w:szCs w:val="21"/>
-          <w:lang w:eastAsia="ja-JP"/>
-        </w:rPr>
-        <w:t>valorEntrada</w:t>
-      </w:r>
-      <w:proofErr w:type="spellEnd"/>
+        <w:t xml:space="preserve"> valorEntrada</w:t>
+      </w:r>
       <w:r>
         <w:rPr>
           <w:rFonts w:ascii="Courier New" w:eastAsia="Times New Roman" w:hAnsi="Courier New" w:cs="Courier New"/>
@@ -13499,7 +14274,6 @@
         </w:rPr>
         <w:t xml:space="preserve">    </w:t>
       </w:r>
-      <w:proofErr w:type="spellStart"/>
       <w:r>
         <w:rPr>
           <w:rFonts w:ascii="Courier New" w:eastAsia="Times New Roman" w:hAnsi="Courier New" w:cs="Courier New"/>
@@ -13512,7 +14286,6 @@
         </w:rPr>
         <w:t>private</w:t>
       </w:r>
-      <w:proofErr w:type="spellEnd"/>
       <w:r>
         <w:rPr>
           <w:rFonts w:ascii="Courier New" w:eastAsia="Times New Roman" w:hAnsi="Courier New" w:cs="Courier New"/>
@@ -13523,7 +14296,6 @@
         </w:rPr>
         <w:t xml:space="preserve"> </w:t>
       </w:r>
-      <w:proofErr w:type="spellStart"/>
       <w:r>
         <w:rPr>
           <w:rFonts w:ascii="Courier New" w:eastAsia="Times New Roman" w:hAnsi="Courier New" w:cs="Courier New"/>
@@ -13536,7 +14308,6 @@
         </w:rPr>
         <w:t>double</w:t>
       </w:r>
-      <w:proofErr w:type="spellEnd"/>
       <w:r>
         <w:rPr>
           <w:rFonts w:ascii="Courier New" w:eastAsia="Times New Roman" w:hAnsi="Courier New" w:cs="Courier New"/>
@@ -13545,20 +14316,8 @@
           <w:szCs w:val="21"/>
           <w:lang w:eastAsia="ja-JP"/>
         </w:rPr>
-        <w:t xml:space="preserve"> </w:t>
-      </w:r>
-      <w:proofErr w:type="spellStart"/>
-      <w:r>
-        <w:rPr>
-          <w:rFonts w:ascii="Courier New" w:eastAsia="Times New Roman" w:hAnsi="Courier New" w:cs="Courier New"/>
-          <w:color w:val="333333"/>
-          <w:sz w:val="21"/>
-          <w:szCs w:val="21"/>
-          <w:lang w:eastAsia="ja-JP"/>
-        </w:rPr>
-        <w:t>valorResultado</w:t>
-      </w:r>
-      <w:proofErr w:type="spellEnd"/>
+        <w:t xml:space="preserve"> valorResultado</w:t>
+      </w:r>
       <w:r>
         <w:rPr>
           <w:rFonts w:ascii="Courier New" w:eastAsia="Times New Roman" w:hAnsi="Courier New" w:cs="Courier New"/>
@@ -13651,59 +14410,7 @@
           <w:szCs w:val="21"/>
           <w:lang w:eastAsia="ja-JP"/>
         </w:rPr>
-        <w:t>//</w:t>
-      </w:r>
-      <w:proofErr w:type="spellStart"/>
-      <w:r>
-        <w:rPr>
-          <w:rFonts w:ascii="Courier New" w:eastAsia="Times New Roman" w:hAnsi="Courier New" w:cs="Courier New"/>
-          <w:i/>
-          <w:iCs/>
-          <w:color w:val="0099FF"/>
-          <w:sz w:val="21"/>
-          <w:szCs w:val="21"/>
-          <w:lang w:eastAsia="ja-JP"/>
-        </w:rPr>
-        <w:t>getters</w:t>
-      </w:r>
-      <w:proofErr w:type="spellEnd"/>
-      <w:r>
-        <w:rPr>
-          <w:rFonts w:ascii="Courier New" w:eastAsia="Times New Roman" w:hAnsi="Courier New" w:cs="Courier New"/>
-          <w:i/>
-          <w:iCs/>
-          <w:color w:val="0099FF"/>
-          <w:sz w:val="21"/>
-          <w:szCs w:val="21"/>
-          <w:lang w:eastAsia="ja-JP"/>
-        </w:rPr>
-        <w:t xml:space="preserve"> and </w:t>
-      </w:r>
-      <w:proofErr w:type="spellStart"/>
-      <w:r>
-        <w:rPr>
-          <w:rFonts w:ascii="Courier New" w:eastAsia="Times New Roman" w:hAnsi="Courier New" w:cs="Courier New"/>
-          <w:i/>
-          <w:iCs/>
-          <w:color w:val="0099FF"/>
-          <w:sz w:val="21"/>
-          <w:szCs w:val="21"/>
-          <w:lang w:eastAsia="ja-JP"/>
-        </w:rPr>
-        <w:t>setters</w:t>
-      </w:r>
-      <w:proofErr w:type="spellEnd"/>
-      <w:r>
-        <w:rPr>
-          <w:rFonts w:ascii="Courier New" w:eastAsia="Times New Roman" w:hAnsi="Courier New" w:cs="Courier New"/>
-          <w:i/>
-          <w:iCs/>
-          <w:color w:val="0099FF"/>
-          <w:sz w:val="21"/>
-          <w:szCs w:val="21"/>
-          <w:lang w:eastAsia="ja-JP"/>
-        </w:rPr>
-        <w:t xml:space="preserve"> </w:t>
+        <w:t xml:space="preserve">//getters and setters </w:t>
       </w:r>
     </w:p>
     <w:p>
@@ -13827,7 +14534,6 @@
           <w:lang w:eastAsia="ja-JP"/>
         </w:rPr>
       </w:pPr>
-      <w:proofErr w:type="spellStart"/>
       <w:r>
         <w:rPr>
           <w:rFonts w:ascii="Courier New" w:eastAsia="Times New Roman" w:hAnsi="Courier New" w:cs="Courier New"/>
@@ -13840,7 +14546,6 @@
         </w:rPr>
         <w:t>public</w:t>
       </w:r>
-      <w:proofErr w:type="spellEnd"/>
       <w:r>
         <w:rPr>
           <w:rFonts w:ascii="Courier New" w:eastAsia="Times New Roman" w:hAnsi="Courier New" w:cs="Courier New"/>
@@ -13851,7 +14556,6 @@
         </w:rPr>
         <w:t xml:space="preserve"> </w:t>
       </w:r>
-      <w:proofErr w:type="spellStart"/>
       <w:r>
         <w:rPr>
           <w:rFonts w:ascii="Courier New" w:eastAsia="Times New Roman" w:hAnsi="Courier New" w:cs="Courier New"/>
@@ -13864,7 +14568,6 @@
         </w:rPr>
         <w:t>enum</w:t>
       </w:r>
-      <w:proofErr w:type="spellEnd"/>
       <w:r>
         <w:rPr>
           <w:rFonts w:ascii="Courier New" w:eastAsia="Times New Roman" w:hAnsi="Courier New" w:cs="Courier New"/>
@@ -14108,7 +14811,6 @@
         </w:rPr>
         <w:t xml:space="preserve">    </w:t>
       </w:r>
-      <w:proofErr w:type="spellStart"/>
       <w:r>
         <w:rPr>
           <w:rFonts w:ascii="Courier New" w:eastAsia="Times New Roman" w:hAnsi="Courier New" w:cs="Courier New"/>
@@ -14121,7 +14823,6 @@
         </w:rPr>
         <w:t>private</w:t>
       </w:r>
-      <w:proofErr w:type="spellEnd"/>
       <w:r>
         <w:rPr>
           <w:rFonts w:ascii="Courier New" w:eastAsia="Times New Roman" w:hAnsi="Courier New" w:cs="Courier New"/>
@@ -14132,7 +14833,6 @@
         </w:rPr>
         <w:t xml:space="preserve"> </w:t>
       </w:r>
-      <w:proofErr w:type="spellStart"/>
       <w:r>
         <w:rPr>
           <w:rFonts w:ascii="Courier New" w:eastAsia="Times New Roman" w:hAnsi="Courier New" w:cs="Courier New"/>
@@ -14145,7 +14845,6 @@
         </w:rPr>
         <w:t>char</w:t>
       </w:r>
-      <w:proofErr w:type="spellEnd"/>
       <w:r>
         <w:rPr>
           <w:rFonts w:ascii="Courier New" w:eastAsia="Times New Roman" w:hAnsi="Courier New" w:cs="Courier New"/>
@@ -14154,20 +14853,8 @@
           <w:szCs w:val="20"/>
           <w:lang w:eastAsia="ja-JP"/>
         </w:rPr>
-        <w:t xml:space="preserve"> </w:t>
-      </w:r>
-      <w:proofErr w:type="spellStart"/>
-      <w:r>
-        <w:rPr>
-          <w:rFonts w:ascii="Courier New" w:eastAsia="Times New Roman" w:hAnsi="Courier New" w:cs="Courier New"/>
-          <w:color w:val="333333"/>
-          <w:sz w:val="20"/>
-          <w:szCs w:val="20"/>
-          <w:lang w:eastAsia="ja-JP"/>
-        </w:rPr>
-        <w:t>caracter</w:t>
-      </w:r>
-      <w:proofErr w:type="spellEnd"/>
+        <w:t xml:space="preserve"> caracter</w:t>
+      </w:r>
       <w:r>
         <w:rPr>
           <w:rFonts w:ascii="Courier New" w:eastAsia="Times New Roman" w:hAnsi="Courier New" w:cs="Courier New"/>
@@ -14290,18 +14977,7 @@
           <w:szCs w:val="20"/>
           <w:lang w:val="pt-BR" w:eastAsia="ja-JP"/>
         </w:rPr>
-        <w:t xml:space="preserve"> </w:t>
-      </w:r>
-      <w:proofErr w:type="gramStart"/>
-      <w:r>
-        <w:rPr>
-          <w:rFonts w:ascii="Courier New" w:eastAsia="Times New Roman" w:hAnsi="Courier New" w:cs="Courier New"/>
-          <w:color w:val="333333"/>
-          <w:sz w:val="20"/>
-          <w:szCs w:val="20"/>
-          <w:lang w:val="pt-BR" w:eastAsia="ja-JP"/>
-        </w:rPr>
-        <w:t>c</w:t>
+        <w:t xml:space="preserve"> c</w:t>
       </w:r>
       <w:r>
         <w:rPr>
@@ -14313,7 +14989,6 @@
         </w:rPr>
         <w:t>){</w:t>
       </w:r>
-      <w:proofErr w:type="gramEnd"/>
     </w:p>
     <w:p>
       <w:pPr>
@@ -14355,8 +15030,6 @@
         </w:rPr>
         <w:t xml:space="preserve">        </w:t>
       </w:r>
-      <w:proofErr w:type="spellStart"/>
-      <w:proofErr w:type="gramStart"/>
       <w:r>
         <w:rPr>
           <w:rFonts w:ascii="Courier New" w:eastAsia="Times New Roman" w:hAnsi="Courier New" w:cs="Courier New"/>
@@ -14389,8 +15062,6 @@
         </w:rPr>
         <w:t>caracter</w:t>
       </w:r>
-      <w:proofErr w:type="spellEnd"/>
-      <w:proofErr w:type="gramEnd"/>
       <w:r>
         <w:rPr>
           <w:rFonts w:ascii="Courier New" w:eastAsia="Times New Roman" w:hAnsi="Courier New" w:cs="Courier New"/>
@@ -14588,8 +15259,6 @@
         </w:rPr>
         <w:t xml:space="preserve"> </w:t>
       </w:r>
-      <w:proofErr w:type="spellStart"/>
-      <w:proofErr w:type="gramStart"/>
       <w:r>
         <w:rPr>
           <w:rFonts w:ascii="Courier New" w:eastAsia="Times New Roman" w:hAnsi="Courier New" w:cs="Courier New"/>
@@ -14600,7 +15269,6 @@
         </w:rPr>
         <w:t>getCaracter</w:t>
       </w:r>
-      <w:proofErr w:type="spellEnd"/>
       <w:r>
         <w:rPr>
           <w:rFonts w:ascii="Courier New" w:eastAsia="Times New Roman" w:hAnsi="Courier New" w:cs="Courier New"/>
@@ -14609,18 +15277,7 @@
           <w:szCs w:val="20"/>
           <w:lang w:val="en-US" w:eastAsia="ja-JP"/>
         </w:rPr>
-        <w:t>(</w:t>
-      </w:r>
-      <w:proofErr w:type="gramEnd"/>
-      <w:r>
-        <w:rPr>
-          <w:rFonts w:ascii="Courier New" w:eastAsia="Times New Roman" w:hAnsi="Courier New" w:cs="Courier New"/>
-          <w:color w:val="555555"/>
-          <w:sz w:val="20"/>
-          <w:szCs w:val="20"/>
-          <w:lang w:val="en-US" w:eastAsia="ja-JP"/>
-        </w:rPr>
-        <w:t>){</w:t>
+        <w:t>(){</w:t>
       </w:r>
     </w:p>
     <w:p>
@@ -14685,8 +15342,6 @@
         </w:rPr>
         <w:t xml:space="preserve"> </w:t>
       </w:r>
-      <w:proofErr w:type="spellStart"/>
-      <w:proofErr w:type="gramStart"/>
       <w:r>
         <w:rPr>
           <w:rFonts w:ascii="Courier New" w:eastAsia="Times New Roman" w:hAnsi="Courier New" w:cs="Courier New"/>
@@ -14719,8 +15374,6 @@
         </w:rPr>
         <w:t>caracter</w:t>
       </w:r>
-      <w:proofErr w:type="spellEnd"/>
-      <w:proofErr w:type="gramEnd"/>
       <w:r>
         <w:rPr>
           <w:rFonts w:ascii="Courier New" w:eastAsia="Times New Roman" w:hAnsi="Courier New" w:cs="Courier New"/>
@@ -15289,21 +15942,12 @@
           <w:sz w:val="24"/>
         </w:rPr>
       </w:pPr>
-      <w:proofErr w:type="spellStart"/>
-      <w:r>
-        <w:rPr>
-          <w:rFonts w:ascii="Times New Roman" w:hAnsi="Times New Roman" w:cs="Times New Roman"/>
-          <w:sz w:val="24"/>
-        </w:rPr>
-        <w:t>IVTermometro</w:t>
-      </w:r>
-      <w:proofErr w:type="spellEnd"/>
-      <w:r>
-        <w:rPr>
-          <w:rFonts w:ascii="Times New Roman" w:hAnsi="Times New Roman" w:cs="Times New Roman"/>
-          <w:sz w:val="24"/>
-        </w:rPr>
-        <w:t xml:space="preserve"> </w:t>
+      <w:r>
+        <w:rPr>
+          <w:rFonts w:ascii="Times New Roman" w:hAnsi="Times New Roman" w:cs="Times New Roman"/>
+          <w:sz w:val="24"/>
+        </w:rPr>
+        <w:t xml:space="preserve">IVTermometro </w:t>
       </w:r>
     </w:p>
     <w:p>
@@ -15320,21 +15964,12 @@
           <w:sz w:val="24"/>
         </w:rPr>
       </w:pPr>
-      <w:proofErr w:type="spellStart"/>
-      <w:r>
-        <w:rPr>
-          <w:rFonts w:ascii="Times New Roman" w:hAnsi="Times New Roman" w:cs="Times New Roman"/>
-          <w:sz w:val="24"/>
-        </w:rPr>
-        <w:t>VTermometroSwing</w:t>
-      </w:r>
-      <w:proofErr w:type="spellEnd"/>
-      <w:r>
-        <w:rPr>
-          <w:rFonts w:ascii="Times New Roman" w:hAnsi="Times New Roman" w:cs="Times New Roman"/>
-          <w:sz w:val="24"/>
-        </w:rPr>
-        <w:t xml:space="preserve"> </w:t>
+      <w:r>
+        <w:rPr>
+          <w:rFonts w:ascii="Times New Roman" w:hAnsi="Times New Roman" w:cs="Times New Roman"/>
+          <w:sz w:val="24"/>
+        </w:rPr>
+        <w:t xml:space="preserve">VTermometroSwing </w:t>
       </w:r>
     </w:p>
     <w:p>
@@ -15495,7 +16130,6 @@
           <w:sz w:val="24"/>
         </w:rPr>
       </w:pPr>
-      <w:proofErr w:type="spellStart"/>
       <w:r>
         <w:rPr>
           <w:rFonts w:ascii="Times New Roman" w:hAnsi="Times New Roman" w:cs="Times New Roman"/>
@@ -15503,7 +16137,6 @@
         </w:rPr>
         <w:t>IVTermometro</w:t>
       </w:r>
-      <w:proofErr w:type="spellEnd"/>
     </w:p>
     <w:p>
       <w:pPr>
@@ -19038,7 +19671,6 @@
     <w:next w:val="Normal"/>
     <w:link w:val="Ttulo2Car"/>
     <w:uiPriority w:val="9"/>
-    <w:semiHidden/>
     <w:unhideWhenUsed/>
     <w:qFormat/>
     <w:rsid w:val="00C815D8"/>
@@ -19238,7 +19870,6 @@
     <w:basedOn w:val="Fuentedeprrafopredeter"/>
     <w:link w:val="Ttulo2"/>
     <w:uiPriority w:val="9"/>
-    <w:semiHidden/>
     <w:rsid w:val="00C815D8"/>
     <w:rPr>
       <w:rFonts w:asciiTheme="majorHAnsi" w:eastAsiaTheme="majorEastAsia" w:hAnsiTheme="majorHAnsi" w:cstheme="majorBidi"/>

</xml_diff>

<commit_message>
A punto establecer ServicioRonda, guardado de partida implementado, algunos bugs por arreglar
</commit_message>
<xml_diff>
--- a/DiseñoRockPaperScissors/Grupo01_PiedraPapelTijera.docx
+++ b/DiseñoRockPaperScissors/Grupo01_PiedraPapelTijera.docx
@@ -11849,6 +11849,73 @@
           <w:sz w:val="24"/>
         </w:rPr>
       </w:pPr>
+      <w:r>
+        <w:rPr>
+          <w:noProof/>
+        </w:rPr>
+        <w:drawing>
+          <wp:anchor distT="0" distB="0" distL="114300" distR="114300" simplePos="0" relativeHeight="251713023" behindDoc="0" locked="0" layoutInCell="1" allowOverlap="1" wp14:anchorId="63146250" wp14:editId="5B9190D1">
+            <wp:simplePos x="0" y="0"/>
+            <wp:positionH relativeFrom="column">
+              <wp:posOffset>2014220</wp:posOffset>
+            </wp:positionH>
+            <wp:positionV relativeFrom="paragraph">
+              <wp:posOffset>24765</wp:posOffset>
+            </wp:positionV>
+            <wp:extent cx="4867275" cy="4993640"/>
+            <wp:effectExtent l="0" t="0" r="9525" b="0"/>
+            <wp:wrapSquare wrapText="bothSides"/>
+            <wp:docPr id="16" name="Imagen 16"/>
+            <wp:cNvGraphicFramePr>
+              <a:graphicFrameLocks xmlns:a="http://schemas.openxmlformats.org/drawingml/2006/main" noChangeAspect="1"/>
+            </wp:cNvGraphicFramePr>
+            <a:graphic xmlns:a="http://schemas.openxmlformats.org/drawingml/2006/main">
+              <a:graphicData uri="http://schemas.openxmlformats.org/drawingml/2006/picture">
+                <pic:pic xmlns:pic="http://schemas.openxmlformats.org/drawingml/2006/picture">
+                  <pic:nvPicPr>
+                    <pic:cNvPr id="0" name="Picture 3"/>
+                    <pic:cNvPicPr>
+                      <a:picLocks noChangeAspect="1" noChangeArrowheads="1"/>
+                    </pic:cNvPicPr>
+                  </pic:nvPicPr>
+                  <pic:blipFill>
+                    <a:blip r:embed="rId22">
+                      <a:extLst>
+                        <a:ext uri="{28A0092B-C50C-407E-A947-70E740481C1C}">
+                          <a14:useLocalDpi xmlns:a14="http://schemas.microsoft.com/office/drawing/2010/main" val="0"/>
+                        </a:ext>
+                      </a:extLst>
+                    </a:blip>
+                    <a:srcRect/>
+                    <a:stretch>
+                      <a:fillRect/>
+                    </a:stretch>
+                  </pic:blipFill>
+                  <pic:spPr bwMode="auto">
+                    <a:xfrm>
+                      <a:off x="0" y="0"/>
+                      <a:ext cx="4867275" cy="4993640"/>
+                    </a:xfrm>
+                    <a:prstGeom prst="rect">
+                      <a:avLst/>
+                    </a:prstGeom>
+                    <a:noFill/>
+                    <a:ln>
+                      <a:noFill/>
+                    </a:ln>
+                  </pic:spPr>
+                </pic:pic>
+              </a:graphicData>
+            </a:graphic>
+            <wp14:sizeRelH relativeFrom="margin">
+              <wp14:pctWidth>0</wp14:pctWidth>
+            </wp14:sizeRelH>
+            <wp14:sizeRelV relativeFrom="margin">
+              <wp14:pctHeight>0</wp14:pctHeight>
+            </wp14:sizeRelV>
+          </wp:anchor>
+        </w:drawing>
+      </w:r>
     </w:p>
     <w:p>
       <w:pPr>
@@ -12024,6 +12091,73 @@
           <w:sz w:val="24"/>
         </w:rPr>
       </w:pPr>
+      <w:r>
+        <w:rPr>
+          <w:noProof/>
+        </w:rPr>
+        <w:drawing>
+          <wp:anchor distT="0" distB="0" distL="114300" distR="114300" simplePos="0" relativeHeight="251714047" behindDoc="0" locked="0" layoutInCell="1" allowOverlap="1" wp14:anchorId="43D0AF77" wp14:editId="6C386E26">
+            <wp:simplePos x="0" y="0"/>
+            <wp:positionH relativeFrom="column">
+              <wp:posOffset>1691005</wp:posOffset>
+            </wp:positionH>
+            <wp:positionV relativeFrom="paragraph">
+              <wp:posOffset>-94615</wp:posOffset>
+            </wp:positionV>
+            <wp:extent cx="5410200" cy="4759960"/>
+            <wp:effectExtent l="0" t="0" r="0" b="2540"/>
+            <wp:wrapSquare wrapText="bothSides"/>
+            <wp:docPr id="17" name="Imagen 17"/>
+            <wp:cNvGraphicFramePr>
+              <a:graphicFrameLocks xmlns:a="http://schemas.openxmlformats.org/drawingml/2006/main" noChangeAspect="1"/>
+            </wp:cNvGraphicFramePr>
+            <a:graphic xmlns:a="http://schemas.openxmlformats.org/drawingml/2006/main">
+              <a:graphicData uri="http://schemas.openxmlformats.org/drawingml/2006/picture">
+                <pic:pic xmlns:pic="http://schemas.openxmlformats.org/drawingml/2006/picture">
+                  <pic:nvPicPr>
+                    <pic:cNvPr id="0" name="Picture 5"/>
+                    <pic:cNvPicPr>
+                      <a:picLocks noChangeAspect="1" noChangeArrowheads="1"/>
+                    </pic:cNvPicPr>
+                  </pic:nvPicPr>
+                  <pic:blipFill>
+                    <a:blip r:embed="rId23">
+                      <a:extLst>
+                        <a:ext uri="{28A0092B-C50C-407E-A947-70E740481C1C}">
+                          <a14:useLocalDpi xmlns:a14="http://schemas.microsoft.com/office/drawing/2010/main" val="0"/>
+                        </a:ext>
+                      </a:extLst>
+                    </a:blip>
+                    <a:srcRect/>
+                    <a:stretch>
+                      <a:fillRect/>
+                    </a:stretch>
+                  </pic:blipFill>
+                  <pic:spPr bwMode="auto">
+                    <a:xfrm>
+                      <a:off x="0" y="0"/>
+                      <a:ext cx="5410200" cy="4759960"/>
+                    </a:xfrm>
+                    <a:prstGeom prst="rect">
+                      <a:avLst/>
+                    </a:prstGeom>
+                    <a:noFill/>
+                    <a:ln>
+                      <a:noFill/>
+                    </a:ln>
+                  </pic:spPr>
+                </pic:pic>
+              </a:graphicData>
+            </a:graphic>
+            <wp14:sizeRelH relativeFrom="margin">
+              <wp14:pctWidth>0</wp14:pctWidth>
+            </wp14:sizeRelH>
+            <wp14:sizeRelV relativeFrom="margin">
+              <wp14:pctHeight>0</wp14:pctHeight>
+            </wp14:sizeRelV>
+          </wp:anchor>
+        </w:drawing>
+      </w:r>
     </w:p>
     <w:p>
       <w:pPr>
@@ -12177,6 +12311,73 @@
           <w:sz w:val="24"/>
         </w:rPr>
       </w:pPr>
+      <w:r>
+        <w:rPr>
+          <w:noProof/>
+        </w:rPr>
+        <w:drawing>
+          <wp:anchor distT="0" distB="0" distL="114300" distR="114300" simplePos="0" relativeHeight="251715071" behindDoc="0" locked="0" layoutInCell="1" allowOverlap="1" wp14:anchorId="6AD661E3" wp14:editId="1D07F9F1">
+            <wp:simplePos x="0" y="0"/>
+            <wp:positionH relativeFrom="column">
+              <wp:posOffset>929005</wp:posOffset>
+            </wp:positionH>
+            <wp:positionV relativeFrom="paragraph">
+              <wp:posOffset>-73025</wp:posOffset>
+            </wp:positionV>
+            <wp:extent cx="7000875" cy="5097212"/>
+            <wp:effectExtent l="0" t="0" r="0" b="8255"/>
+            <wp:wrapSquare wrapText="bothSides"/>
+            <wp:docPr id="18" name="Imagen 18"/>
+            <wp:cNvGraphicFramePr>
+              <a:graphicFrameLocks xmlns:a="http://schemas.openxmlformats.org/drawingml/2006/main" noChangeAspect="1"/>
+            </wp:cNvGraphicFramePr>
+            <a:graphic xmlns:a="http://schemas.openxmlformats.org/drawingml/2006/main">
+              <a:graphicData uri="http://schemas.openxmlformats.org/drawingml/2006/picture">
+                <pic:pic xmlns:pic="http://schemas.openxmlformats.org/drawingml/2006/picture">
+                  <pic:nvPicPr>
+                    <pic:cNvPr id="0" name="Picture 7"/>
+                    <pic:cNvPicPr>
+                      <a:picLocks noChangeAspect="1" noChangeArrowheads="1"/>
+                    </pic:cNvPicPr>
+                  </pic:nvPicPr>
+                  <pic:blipFill>
+                    <a:blip r:embed="rId24">
+                      <a:extLst>
+                        <a:ext uri="{28A0092B-C50C-407E-A947-70E740481C1C}">
+                          <a14:useLocalDpi xmlns:a14="http://schemas.microsoft.com/office/drawing/2010/main" val="0"/>
+                        </a:ext>
+                      </a:extLst>
+                    </a:blip>
+                    <a:srcRect/>
+                    <a:stretch>
+                      <a:fillRect/>
+                    </a:stretch>
+                  </pic:blipFill>
+                  <pic:spPr bwMode="auto">
+                    <a:xfrm>
+                      <a:off x="0" y="0"/>
+                      <a:ext cx="7000875" cy="5097212"/>
+                    </a:xfrm>
+                    <a:prstGeom prst="rect">
+                      <a:avLst/>
+                    </a:prstGeom>
+                    <a:noFill/>
+                    <a:ln>
+                      <a:noFill/>
+                    </a:ln>
+                  </pic:spPr>
+                </pic:pic>
+              </a:graphicData>
+            </a:graphic>
+            <wp14:sizeRelH relativeFrom="margin">
+              <wp14:pctWidth>0</wp14:pctWidth>
+            </wp14:sizeRelH>
+            <wp14:sizeRelV relativeFrom="margin">
+              <wp14:pctHeight>0</wp14:pctHeight>
+            </wp14:sizeRelV>
+          </wp:anchor>
+        </w:drawing>
+      </w:r>
     </w:p>
     <w:p>
       <w:pPr>
@@ -12342,6 +12543,73 @@
           <w:sz w:val="24"/>
         </w:rPr>
       </w:pPr>
+      <w:r>
+        <w:rPr>
+          <w:noProof/>
+        </w:rPr>
+        <w:drawing>
+          <wp:anchor distT="0" distB="0" distL="114300" distR="114300" simplePos="0" relativeHeight="251716095" behindDoc="0" locked="0" layoutInCell="1" allowOverlap="1" wp14:anchorId="4D481F24" wp14:editId="12ECB916">
+            <wp:simplePos x="0" y="0"/>
+            <wp:positionH relativeFrom="column">
+              <wp:posOffset>948055</wp:posOffset>
+            </wp:positionH>
+            <wp:positionV relativeFrom="paragraph">
+              <wp:posOffset>56515</wp:posOffset>
+            </wp:positionV>
+            <wp:extent cx="6972300" cy="5076190"/>
+            <wp:effectExtent l="0" t="0" r="0" b="0"/>
+            <wp:wrapSquare wrapText="bothSides"/>
+            <wp:docPr id="19" name="Imagen 19"/>
+            <wp:cNvGraphicFramePr>
+              <a:graphicFrameLocks xmlns:a="http://schemas.openxmlformats.org/drawingml/2006/main" noChangeAspect="1"/>
+            </wp:cNvGraphicFramePr>
+            <a:graphic xmlns:a="http://schemas.openxmlformats.org/drawingml/2006/main">
+              <a:graphicData uri="http://schemas.openxmlformats.org/drawingml/2006/picture">
+                <pic:pic xmlns:pic="http://schemas.openxmlformats.org/drawingml/2006/picture">
+                  <pic:nvPicPr>
+                    <pic:cNvPr id="0" name="Picture 9"/>
+                    <pic:cNvPicPr>
+                      <a:picLocks noChangeAspect="1" noChangeArrowheads="1"/>
+                    </pic:cNvPicPr>
+                  </pic:nvPicPr>
+                  <pic:blipFill>
+                    <a:blip r:embed="rId24">
+                      <a:extLst>
+                        <a:ext uri="{28A0092B-C50C-407E-A947-70E740481C1C}">
+                          <a14:useLocalDpi xmlns:a14="http://schemas.microsoft.com/office/drawing/2010/main" val="0"/>
+                        </a:ext>
+                      </a:extLst>
+                    </a:blip>
+                    <a:srcRect/>
+                    <a:stretch>
+                      <a:fillRect/>
+                    </a:stretch>
+                  </pic:blipFill>
+                  <pic:spPr bwMode="auto">
+                    <a:xfrm>
+                      <a:off x="0" y="0"/>
+                      <a:ext cx="6972300" cy="5076190"/>
+                    </a:xfrm>
+                    <a:prstGeom prst="rect">
+                      <a:avLst/>
+                    </a:prstGeom>
+                    <a:noFill/>
+                    <a:ln>
+                      <a:noFill/>
+                    </a:ln>
+                  </pic:spPr>
+                </pic:pic>
+              </a:graphicData>
+            </a:graphic>
+            <wp14:sizeRelH relativeFrom="margin">
+              <wp14:pctWidth>0</wp14:pctWidth>
+            </wp14:sizeRelH>
+            <wp14:sizeRelV relativeFrom="margin">
+              <wp14:pctHeight>0</wp14:pctHeight>
+            </wp14:sizeRelV>
+          </wp:anchor>
+        </w:drawing>
+      </w:r>
     </w:p>
     <w:p>
       <w:pPr>
@@ -12435,6 +12703,36 @@
       <w:pPr>
         <w:spacing w:line="360" w:lineRule="auto"/>
         <w:ind w:left="644"/>
+        <w:jc w:val="both"/>
+        <w:rPr>
+          <w:rFonts w:ascii="Times New Roman" w:hAnsi="Times New Roman" w:cs="Times New Roman"/>
+          <w:sz w:val="24"/>
+        </w:rPr>
+      </w:pPr>
+    </w:p>
+    <w:p>
+      <w:pPr>
+        <w:spacing w:line="360" w:lineRule="auto"/>
+        <w:jc w:val="both"/>
+        <w:rPr>
+          <w:rFonts w:ascii="Times New Roman" w:hAnsi="Times New Roman" w:cs="Times New Roman"/>
+          <w:sz w:val="24"/>
+        </w:rPr>
+      </w:pPr>
+    </w:p>
+    <w:p>
+      <w:pPr>
+        <w:spacing w:line="360" w:lineRule="auto"/>
+        <w:jc w:val="both"/>
+        <w:rPr>
+          <w:rFonts w:ascii="Times New Roman" w:hAnsi="Times New Roman" w:cs="Times New Roman"/>
+          <w:sz w:val="24"/>
+        </w:rPr>
+      </w:pPr>
+    </w:p>
+    <w:p>
+      <w:pPr>
+        <w:spacing w:line="360" w:lineRule="auto"/>
         <w:jc w:val="both"/>
         <w:rPr>
           <w:rFonts w:ascii="Times New Roman" w:hAnsi="Times New Roman" w:cs="Times New Roman"/>
@@ -12471,6 +12769,7 @@
           <w:rFonts w:ascii="Times New Roman" w:hAnsi="Times New Roman" w:cs="Times New Roman"/>
           <w:sz w:val="24"/>
         </w:rPr>
+        <w:lastRenderedPageBreak/>
         <w:t>Guardar Partida en Fichero</w:t>
       </w:r>
     </w:p>
@@ -12635,6 +12934,7 @@
           <w:rFonts w:ascii="Times New Roman" w:hAnsi="Times New Roman" w:cs="Times New Roman"/>
           <w:sz w:val="24"/>
         </w:rPr>
+        <w:lastRenderedPageBreak/>
         <w:t>Recuperar Partida de Fichero</w:t>
       </w:r>
     </w:p>
@@ -12772,8 +13072,8 @@
           <w:sz w:val="24"/>
         </w:rPr>
         <w:sectPr>
-          <w:headerReference w:type="default" r:id="rId22"/>
-          <w:footerReference w:type="default" r:id="rId23"/>
+          <w:headerReference w:type="default" r:id="rId25"/>
+          <w:footerReference w:type="default" r:id="rId26"/>
           <w:pgSz w:w="16838" w:h="11906" w:orient="landscape"/>
           <w:pgMar w:top="1701" w:right="1417" w:bottom="1701" w:left="1417" w:header="708" w:footer="708" w:gutter="0"/>
           <w:cols w:space="708"/>
@@ -13633,42 +13933,6 @@
     </w:p>
     <w:p>
       <w:pPr>
-        <w:jc w:val="both"/>
-        <w:rPr>
-          <w:rFonts w:ascii="Times New Roman" w:eastAsiaTheme="minorEastAsia" w:hAnsi="Times New Roman" w:cs="Times New Roman"/>
-          <w:i/>
-          <w:noProof/>
-          <w:sz w:val="24"/>
-          <w:szCs w:val="24"/>
-        </w:rPr>
-      </w:pPr>
-    </w:p>
-    <w:p>
-      <w:pPr>
-        <w:jc w:val="both"/>
-        <w:rPr>
-          <w:rFonts w:ascii="Times New Roman" w:eastAsiaTheme="minorEastAsia" w:hAnsi="Times New Roman" w:cs="Times New Roman"/>
-          <w:i/>
-          <w:noProof/>
-          <w:sz w:val="24"/>
-          <w:szCs w:val="24"/>
-        </w:rPr>
-      </w:pPr>
-    </w:p>
-    <w:p>
-      <w:pPr>
-        <w:jc w:val="both"/>
-        <w:rPr>
-          <w:rFonts w:ascii="Times New Roman" w:eastAsiaTheme="minorEastAsia" w:hAnsi="Times New Roman" w:cs="Times New Roman"/>
-          <w:i/>
-          <w:noProof/>
-          <w:sz w:val="24"/>
-          <w:szCs w:val="24"/>
-        </w:rPr>
-      </w:pPr>
-    </w:p>
-    <w:p>
-      <w:pPr>
         <w:pStyle w:val="Prrafodelista"/>
         <w:numPr>
           <w:ilvl w:val="0"/>
@@ -13692,6 +13956,7 @@
           <w:bCs/>
           <w:sz w:val="24"/>
         </w:rPr>
+        <w:lastRenderedPageBreak/>
         <w:t>Persistencia</w:t>
       </w:r>
       <w:bookmarkEnd w:id="15"/>
@@ -14977,7 +15242,18 @@
           <w:szCs w:val="20"/>
           <w:lang w:val="pt-BR" w:eastAsia="ja-JP"/>
         </w:rPr>
-        <w:t xml:space="preserve"> c</w:t>
+        <w:t xml:space="preserve"> </w:t>
+      </w:r>
+      <w:proofErr w:type="gramStart"/>
+      <w:r>
+        <w:rPr>
+          <w:rFonts w:ascii="Courier New" w:eastAsia="Times New Roman" w:hAnsi="Courier New" w:cs="Courier New"/>
+          <w:color w:val="333333"/>
+          <w:sz w:val="20"/>
+          <w:szCs w:val="20"/>
+          <w:lang w:val="pt-BR" w:eastAsia="ja-JP"/>
+        </w:rPr>
+        <w:t>c</w:t>
       </w:r>
       <w:r>
         <w:rPr>
@@ -14989,6 +15265,7 @@
         </w:rPr>
         <w:t>){</w:t>
       </w:r>
+      <w:proofErr w:type="gramEnd"/>
     </w:p>
     <w:p>
       <w:pPr>
@@ -15030,6 +15307,7 @@
         </w:rPr>
         <w:t xml:space="preserve">        </w:t>
       </w:r>
+      <w:proofErr w:type="gramStart"/>
       <w:r>
         <w:rPr>
           <w:rFonts w:ascii="Courier New" w:eastAsia="Times New Roman" w:hAnsi="Courier New" w:cs="Courier New"/>
@@ -15062,6 +15340,7 @@
         </w:rPr>
         <w:t>caracter</w:t>
       </w:r>
+      <w:proofErr w:type="gramEnd"/>
       <w:r>
         <w:rPr>
           <w:rFonts w:ascii="Courier New" w:eastAsia="Times New Roman" w:hAnsi="Courier New" w:cs="Courier New"/>
@@ -15259,6 +15538,7 @@
         </w:rPr>
         <w:t xml:space="preserve"> </w:t>
       </w:r>
+      <w:proofErr w:type="gramStart"/>
       <w:r>
         <w:rPr>
           <w:rFonts w:ascii="Courier New" w:eastAsia="Times New Roman" w:hAnsi="Courier New" w:cs="Courier New"/>
@@ -15277,7 +15557,18 @@
           <w:szCs w:val="20"/>
           <w:lang w:val="en-US" w:eastAsia="ja-JP"/>
         </w:rPr>
-        <w:t>(){</w:t>
+        <w:t>(</w:t>
+      </w:r>
+      <w:proofErr w:type="gramEnd"/>
+      <w:r>
+        <w:rPr>
+          <w:rFonts w:ascii="Courier New" w:eastAsia="Times New Roman" w:hAnsi="Courier New" w:cs="Courier New"/>
+          <w:color w:val="555555"/>
+          <w:sz w:val="20"/>
+          <w:szCs w:val="20"/>
+          <w:lang w:val="en-US" w:eastAsia="ja-JP"/>
+        </w:rPr>
+        <w:t>){</w:t>
       </w:r>
     </w:p>
     <w:p>
@@ -15342,6 +15633,7 @@
         </w:rPr>
         <w:t xml:space="preserve"> </w:t>
       </w:r>
+      <w:proofErr w:type="gramStart"/>
       <w:r>
         <w:rPr>
           <w:rFonts w:ascii="Courier New" w:eastAsia="Times New Roman" w:hAnsi="Courier New" w:cs="Courier New"/>
@@ -15374,6 +15666,7 @@
         </w:rPr>
         <w:t>caracter</w:t>
       </w:r>
+      <w:proofErr w:type="gramEnd"/>
       <w:r>
         <w:rPr>
           <w:rFonts w:ascii="Courier New" w:eastAsia="Times New Roman" w:hAnsi="Courier New" w:cs="Courier New"/>
@@ -17098,7 +17391,7 @@
       </w:pPr>
     </w:p>
     <w:sectPr>
-      <w:headerReference w:type="default" r:id="rId24"/>
+      <w:headerReference w:type="default" r:id="rId27"/>
       <w:pgSz w:w="11906" w:h="16838"/>
       <w:pgMar w:top="1417" w:right="1701" w:bottom="1417" w:left="1701" w:header="708" w:footer="708" w:gutter="0"/>
       <w:cols w:space="708"/>

</xml_diff>